<commit_message>
menambahkan SOP DISJATIM Importer
</commit_message>
<xml_diff>
--- a/doc/Laporan KP/SOP.docx
+++ b/doc/Laporan KP/SOP.docx
@@ -1,6 +1,6 @@
 
 <file path=word/document.xml><?xml version="1.0" encoding="utf-8"?>
-<w:document xmlns:wpc="http://schemas.microsoft.com/office/word/2010/wordprocessingCanvas" xmlns:mc="http://schemas.openxmlformats.org/markup-compatibility/2006" xmlns:o="urn:schemas-microsoft-com:office:office" xmlns:r="http://schemas.openxmlformats.org/officeDocument/2006/relationships" xmlns:m="http://schemas.openxmlformats.org/officeDocument/2006/math" xmlns:v="urn:schemas-microsoft-com:vml" xmlns:wp14="http://schemas.microsoft.com/office/word/2010/wordprocessingDrawing" xmlns:wp="http://schemas.openxmlformats.org/drawingml/2006/wordprocessingDrawing" xmlns:w10="urn:schemas-microsoft-com:office:word" xmlns:w="http://schemas.openxmlformats.org/wordprocessingml/2006/main" xmlns:w14="http://schemas.microsoft.com/office/word/2010/wordml" xmlns:w15="http://schemas.microsoft.com/office/word/2012/wordml" xmlns:wpg="http://schemas.microsoft.com/office/word/2010/wordprocessingGroup" xmlns:wpi="http://schemas.microsoft.com/office/word/2010/wordprocessingInk" xmlns:wne="http://schemas.microsoft.com/office/word/2006/wordml" xmlns:wps="http://schemas.microsoft.com/office/word/2010/wordprocessingShape" mc:Ignorable="w14 w15 wp14">
+<w:document xmlns:wpc="http://schemas.microsoft.com/office/word/2010/wordprocessingCanvas" xmlns:mc="http://schemas.openxmlformats.org/markup-compatibility/2006" xmlns:o="urn:schemas-microsoft-com:office:office" xmlns:r="http://schemas.openxmlformats.org/officeDocument/2006/relationships" xmlns:m="http://schemas.openxmlformats.org/officeDocument/2006/math" xmlns:v="urn:schemas-microsoft-com:vml" xmlns:wp14="http://schemas.microsoft.com/office/word/2010/wordprocessingDrawing" xmlns:wp="http://schemas.openxmlformats.org/drawingml/2006/wordprocessingDrawing" xmlns:w10="urn:schemas-microsoft-com:office:word" xmlns:w="http://schemas.openxmlformats.org/wordprocessingml/2006/main" xmlns:w14="http://schemas.microsoft.com/office/word/2010/wordml" xmlns:wpg="http://schemas.microsoft.com/office/word/2010/wordprocessingGroup" xmlns:wpi="http://schemas.microsoft.com/office/word/2010/wordprocessingInk" xmlns:wne="http://schemas.microsoft.com/office/word/2006/wordml" xmlns:wps="http://schemas.microsoft.com/office/word/2010/wordprocessingShape" mc:Ignorable="w14 wp14">
   <w:body>
     <w:sdt>
       <w:sdtPr>
@@ -25,7 +25,7 @@
               <w:szCs w:val="26"/>
             </w:rPr>
             <w:sectPr>
-              <w:footerReference w:type="first" r:id="rId9"/>
+              <w:footerReference w:type="first" r:id="rId10"/>
               <w:pgSz w:w="12240" w:h="15840"/>
               <w:pgMar w:top="720" w:right="720" w:bottom="720" w:left="720" w:header="720" w:footer="720" w:gutter="0"/>
               <w:cols w:space="720"/>
@@ -63,7 +63,7 @@
                         </pic:cNvPicPr>
                       </pic:nvPicPr>
                       <pic:blipFill>
-                        <a:blip r:embed="rId10" cstate="print">
+                        <a:blip r:embed="rId11" cstate="print">
                           <a:extLst>
                             <a:ext uri="{28A0092B-C50C-407E-A947-70E740481C1C}">
                               <a14:useLocalDpi xmlns:a14="http://schemas.microsoft.com/office/drawing/2010/main" val="0"/>
@@ -203,7 +203,7 @@
               </mc:Choice>
               <mc:Fallback>
                 <w:pict>
-                  <v:shapetype w14:anchorId="24E9CDFC" id="_x0000_t202" coordsize="21600,21600" o:spt="202" path="m,l,21600r21600,l21600,xe">
+                  <v:shapetype id="_x0000_t202" coordsize="21600,21600" o:spt="202" path="m,l,21600r21600,l21600,xe">
                     <v:stroke joinstyle="miter"/>
                     <v:path gradientshapeok="t" o:connecttype="rect"/>
                   </v:shapetype>
@@ -444,7 +444,7 @@
               </mc:Choice>
               <mc:Fallback>
                 <w:pict>
-                  <v:shape w14:anchorId="063F991D" id="Text Box 37" o:spid="_x0000_s1027" type="#_x0000_t202" style="position:absolute;margin-left:0;margin-top:327.75pt;width:570.75pt;height:110.25pt;z-index:251659264;visibility:visible;mso-wrap-style:square;mso-width-percent:0;mso-wrap-distance-left:9pt;mso-wrap-distance-top:0;mso-wrap-distance-right:9pt;mso-wrap-distance-bottom:0;mso-position-horizontal:left;mso-position-horizontal-relative:margin;mso-position-vertical:absolute;mso-position-vertical-relative:line;mso-width-percent:0;mso-width-relative:margin;v-text-anchor:top" o:gfxdata="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" filled="f" stroked="f" strokeweight=".5pt">
+                  <v:shape id="Text Box 37" o:spid="_x0000_s1027" type="#_x0000_t202" style="position:absolute;margin-left:0;margin-top:327.75pt;width:570.75pt;height:110.25pt;z-index:251659264;visibility:visible;mso-wrap-style:square;mso-width-percent:0;mso-wrap-distance-left:9pt;mso-wrap-distance-top:0;mso-wrap-distance-right:9pt;mso-wrap-distance-bottom:0;mso-position-horizontal:left;mso-position-horizontal-relative:margin;mso-position-vertical:absolute;mso-position-vertical-relative:line;mso-width-percent:0;mso-width-relative:margin;v-text-anchor:top" o:gfxdata="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" filled="f" stroked="f" strokeweight=".5pt">
                     <v:textbox>
                       <w:txbxContent>
                         <w:p>
@@ -870,9 +870,9 @@
               </mc:Choice>
               <mc:Fallback>
                 <w:pict>
-                  <v:group w14:anchorId="796F52D4" id="Group 43" o:spid="_x0000_s1028" style="position:absolute;margin-left:0;margin-top:0;width:540pt;height:556.55pt;z-index:-251662336;mso-width-percent:1154;mso-height-percent:670;mso-top-percent:45;mso-position-horizontal:center;mso-position-horizontal-relative:margin;mso-position-vertical-relative:page;mso-width-percent:1154;mso-height-percent:670;mso-top-percent:45;mso-width-relative:margin" coordsize="55613,54044" o:gfxdata="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">
+                  <v:group id="Group 43" o:spid="_x0000_s1028" style="position:absolute;margin-left:0;margin-top:0;width:540pt;height:556.55pt;z-index:-251662336;mso-width-percent:1154;mso-height-percent:670;mso-top-percent:45;mso-position-horizontal:center;mso-position-horizontal-relative:margin;mso-position-vertical-relative:page;mso-width-percent:1154;mso-height-percent:670;mso-top-percent:45;mso-width-relative:margin" coordsize="55613,54044" o:gfxdata="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">
                     <o:lock v:ext="edit" aspectratio="t"/>
-                    <v:shape id="Freeform 10" o:spid="_x0000_s1029" style="position:absolute;width:55575;height:54044;visibility:visible;mso-wrap-style:square;v-text-anchor:bottom" coordsize="720,700" o:spt="100" o:gfxdata="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" adj="-11796480,,5400" path="m,c,644,,644,,644v23,6,62,14,113,21c250,685,476,700,720,644v,-27,,-27,,-27c720,,720,,720,,,,,,,e" fillcolor="#4d5f78 [2994]" stroked="f">
+                    <v:shape id="Freeform 10" o:spid="_x0000_s1029" style="position:absolute;width:55575;height:54044;visibility:visible;mso-wrap-style:square;v-text-anchor:bottom" coordsize="720,700" o:spt="100" o:gfxdata="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" adj="-11796480,,5400" path="m,c,644,,644,,644v23,6,62,14,113,21c250,685,476,700,720,644v,-27,,-27,,-27c720,,720,,720,,,,,,,e" fillcolor="black [34]" stroked="f">
                       <v:fill color2="#2a3442 [2018]" rotate="t" colors="0 #5d6d85;.5 #485972;1 #334258" focus="100%" type="gradient">
                         <o:fill v:ext="view" type="gradientUnscaled"/>
                       </v:fill>
@@ -980,6 +980,7 @@
                                     <w:dataBinding w:prefixMappings="xmlns:ns0='http://schemas.openxmlformats.org/officeDocument/2006/extended-properties' " w:xpath="/ns0:Properties[1]/ns0:Company[1]" w:storeItemID="{6668398D-A668-4E3E-A5EB-62B293D839F1}"/>
                                     <w:text/>
                                   </w:sdtPr>
+                                  <w:sdtEndPr/>
                                   <w:sdtContent>
                                     <w:r>
                                       <w:rPr>
@@ -1022,6 +1023,7 @@
                                     <w:dataBinding w:prefixMappings="xmlns:ns0='http://schemas.microsoft.com/office/2006/coverPageProps' " w:xpath="/ns0:CoverPageProperties[1]/ns0:CompanyAddress[1]" w:storeItemID="{55AF091B-3C7A-41E3-B477-F2FDAA23CFDA}"/>
                                     <w:text/>
                                   </w:sdtPr>
+                                  <w:sdtEndPr/>
                                   <w:sdtContent>
                                     <w:r>
                                       <w:rPr>
@@ -1056,7 +1058,7 @@
               </mc:Choice>
               <mc:Fallback>
                 <w:pict>
-                  <v:shape w14:anchorId="567F5DF8" id="Text Box 46" o:spid="_x0000_s1031" type="#_x0000_t202" style="position:absolute;margin-left:0;margin-top:0;width:453pt;height:11.5pt;z-index:251657216;visibility:visible;mso-wrap-style:square;mso-width-percent:1154;mso-height-percent:0;mso-wrap-distance-left:9pt;mso-wrap-distance-top:0;mso-wrap-distance-right:9pt;mso-wrap-distance-bottom:0;mso-position-horizontal:center;mso-position-horizontal-relative:page;mso-position-vertical:bottom;mso-position-vertical-relative:margin;mso-width-percent:1154;mso-height-percent:0;mso-width-relative:margin;mso-height-relative:margin;v-text-anchor:bottom" o:gfxdata="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" filled="f" stroked="f" strokeweight=".5pt">
+                  <v:shape id="Text Box 46" o:spid="_x0000_s1031" type="#_x0000_t202" style="position:absolute;margin-left:0;margin-top:0;width:453pt;height:11.5pt;z-index:251657216;visibility:visible;mso-wrap-style:square;mso-width-percent:1154;mso-height-percent:0;mso-wrap-distance-left:9pt;mso-wrap-distance-top:0;mso-wrap-distance-right:9pt;mso-wrap-distance-bottom:0;mso-position-horizontal:center;mso-position-horizontal-relative:page;mso-position-vertical:bottom;mso-position-vertical-relative:margin;mso-width-percent:1154;mso-height-percent:0;mso-width-relative:margin;mso-height-relative:margin;v-text-anchor:bottom" o:gfxdata="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" filled="f" stroked="f" strokeweight=".5pt">
                     <v:textbox style="mso-fit-shape-to-text:t" inset="1in,0,86.4pt,0">
                       <w:txbxContent>
                         <w:p>
@@ -1082,6 +1084,7 @@
                               <w:dataBinding w:prefixMappings="xmlns:ns0='http://schemas.openxmlformats.org/officeDocument/2006/extended-properties' " w:xpath="/ns0:Properties[1]/ns0:Company[1]" w:storeItemID="{6668398D-A668-4E3E-A5EB-62B293D839F1}"/>
                               <w:text/>
                             </w:sdtPr>
+                            <w:sdtEndPr/>
                             <w:sdtContent>
                               <w:r>
                                 <w:rPr>
@@ -1124,6 +1127,7 @@
                               <w:dataBinding w:prefixMappings="xmlns:ns0='http://schemas.microsoft.com/office/2006/coverPageProps' " w:xpath="/ns0:CoverPageProperties[1]/ns0:CompanyAddress[1]" w:storeItemID="{55AF091B-3C7A-41E3-B477-F2FDAA23CFDA}"/>
                               <w:text/>
                             </w:sdtPr>
+                            <w:sdtEndPr/>
                             <w:sdtContent>
                               <w:r>
                                 <w:rPr>
@@ -1355,7 +1359,7 @@
               </mc:Choice>
               <mc:Fallback>
                 <w:pict>
-                  <v:shape w14:anchorId="3D122306" id="Text Box 47" o:spid="_x0000_s1032" type="#_x0000_t202" style="position:absolute;margin-left:0;margin-top:0;width:453pt;height:38.15pt;z-index:251656192;visibility:visible;mso-wrap-style:square;mso-width-percent:1154;mso-height-percent:0;mso-top-percent:790;mso-wrap-distance-left:9pt;mso-wrap-distance-top:0;mso-wrap-distance-right:9pt;mso-wrap-distance-bottom:0;mso-position-horizontal:center;mso-position-horizontal-relative:page;mso-position-vertical-relative:page;mso-width-percent:1154;mso-height-percent:0;mso-top-percent:790;mso-width-relative:margin;mso-height-relative:margin;v-text-anchor:top" o:gfxdata="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" filled="f" stroked="f" strokeweight=".5pt">
+                  <v:shape id="Text Box 47" o:spid="_x0000_s1032" type="#_x0000_t202" style="position:absolute;margin-left:0;margin-top:0;width:453pt;height:38.15pt;z-index:251656192;visibility:visible;mso-wrap-style:square;mso-width-percent:1154;mso-height-percent:0;mso-top-percent:790;mso-wrap-distance-left:9pt;mso-wrap-distance-top:0;mso-wrap-distance-right:9pt;mso-wrap-distance-bottom:0;mso-position-horizontal:center;mso-position-horizontal-relative:page;mso-position-vertical-relative:page;mso-width-percent:1154;mso-height-percent:0;mso-top-percent:790;mso-width-relative:margin;mso-height-relative:margin;v-text-anchor:top" o:gfxdata="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" filled="f" stroked="f" strokeweight=".5pt">
                     <v:textbox style="mso-fit-shape-to-text:t" inset="1in,0,86.4pt,0">
                       <w:txbxContent>
                         <w:p>
@@ -1576,6 +1580,7 @@
                                     <w:calendar w:val="gregorian"/>
                                   </w:date>
                                 </w:sdtPr>
+                                <w:sdtEndPr/>
                                 <w:sdtContent>
                                   <w:p>
                                     <w:pPr>
@@ -1618,7 +1623,7 @@
               </mc:Choice>
               <mc:Fallback>
                 <w:pict>
-                  <v:rect w14:anchorId="6C30DD0A" id="Rectangle 48" o:spid="_x0000_s1033" style="position:absolute;margin-left:-4.4pt;margin-top:0;width:46.8pt;height:77.75pt;z-index:251655168;visibility:visible;mso-wrap-style:square;mso-width-percent:76;mso-height-percent:98;mso-top-percent:23;mso-wrap-distance-left:9pt;mso-wrap-distance-top:0;mso-wrap-distance-right:9pt;mso-wrap-distance-bottom:0;mso-position-horizontal:right;mso-position-horizontal-relative:margin;mso-position-vertical-relative:page;mso-width-percent:76;mso-height-percent:98;mso-top-percent:23;mso-width-relative:page;mso-height-relative:page;v-text-anchor:bottom" o:gfxdata="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" fillcolor="#5b9bd5 [3204]" stroked="f" strokeweight="1pt">
+                  <v:rect id="Rectangle 48" o:spid="_x0000_s1033" style="position:absolute;margin-left:-4.4pt;margin-top:0;width:46.8pt;height:77.75pt;z-index:251655168;visibility:visible;mso-wrap-style:square;mso-width-percent:76;mso-height-percent:98;mso-top-percent:23;mso-wrap-distance-left:9pt;mso-wrap-distance-top:0;mso-wrap-distance-right:9pt;mso-wrap-distance-bottom:0;mso-position-horizontal:right;mso-position-horizontal-relative:margin;mso-position-vertical-relative:page;mso-width-percent:76;mso-height-percent:98;mso-top-percent:23;mso-width-relative:page;mso-height-relative:page;v-text-anchor:bottom" o:gfxdata="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" fillcolor="#5b9bd5 [3204]" stroked="f" strokeweight="1pt">
                     <v:path arrowok="t"/>
                     <o:lock v:ext="edit" aspectratio="t"/>
                     <v:textbox inset="3.6pt,,3.6pt">
@@ -1640,6 +1645,7 @@
                               <w:calendar w:val="gregorian"/>
                             </w:date>
                           </w:sdtPr>
+                          <w:sdtEndPr/>
                           <w:sdtContent>
                             <w:p>
                               <w:pPr>
@@ -1711,8 +1717,6 @@
           <w:numId w:val="2"/>
         </w:numPr>
       </w:pPr>
-      <w:bookmarkStart w:id="0" w:name="_GoBack"/>
-      <w:bookmarkEnd w:id="0"/>
       <w:proofErr w:type="spellStart"/>
       <w:r>
         <w:t>Instalasi</w:t>
@@ -1799,7 +1803,7 @@
                     <pic:cNvPicPr/>
                   </pic:nvPicPr>
                   <pic:blipFill>
-                    <a:blip r:embed="rId11">
+                    <a:blip r:embed="rId12">
                       <a:extLst>
                         <a:ext uri="{28A0092B-C50C-407E-A947-70E740481C1C}">
                           <a14:useLocalDpi xmlns:a14="http://schemas.microsoft.com/office/drawing/2010/main" val="0"/>
@@ -2153,7 +2157,7 @@
       <w:r>
         <w:t xml:space="preserve"> (</w:t>
       </w:r>
-      <w:hyperlink r:id="rId12" w:history="1">
+      <w:hyperlink r:id="rId13" w:history="1">
         <w:r>
           <w:rPr>
             <w:rStyle w:val="Hyperlink"/>
@@ -2361,7 +2365,7 @@
       <w:r>
         <w:t xml:space="preserve"> web (ex. </w:t>
       </w:r>
-      <w:hyperlink r:id="rId13" w:history="1">
+      <w:hyperlink r:id="rId14" w:history="1">
         <w:r>
           <w:rPr>
             <w:rStyle w:val="Hyperlink"/>
@@ -2545,7 +2549,7 @@
       <w:r>
         <w:t xml:space="preserve"> (</w:t>
       </w:r>
-      <w:hyperlink r:id="rId14" w:history="1">
+      <w:hyperlink r:id="rId15" w:history="1">
         <w:r>
           <w:rPr>
             <w:rStyle w:val="Hyperlink"/>
@@ -2593,13 +2597,7 @@
         <w:rPr>
           <w:rFonts w:ascii="Courier New" w:hAnsi="Courier New" w:cs="Courier New"/>
         </w:rPr>
-        <w:t>database</w:t>
-      </w:r>
-      <w:r>
-        <w:rPr>
-          <w:rFonts w:ascii="Courier New" w:hAnsi="Courier New" w:cs="Courier New"/>
-        </w:rPr>
-        <w:t>.php</w:t>
+        <w:t>database.php</w:t>
       </w:r>
       <w:proofErr w:type="spellEnd"/>
     </w:p>
@@ -2831,7 +2829,7 @@
                     <pic:cNvPicPr/>
                   </pic:nvPicPr>
                   <pic:blipFill>
-                    <a:blip r:embed="rId15" cstate="print">
+                    <a:blip r:embed="rId16" cstate="print">
                       <a:extLst>
                         <a:ext uri="{28A0092B-C50C-407E-A947-70E740481C1C}">
                           <a14:useLocalDpi xmlns:a14="http://schemas.microsoft.com/office/drawing/2010/main" val="0"/>
@@ -3104,7 +3102,7 @@
                     <pic:cNvPicPr/>
                   </pic:nvPicPr>
                   <pic:blipFill>
-                    <a:blip r:embed="rId16">
+                    <a:blip r:embed="rId17">
                       <a:extLst>
                         <a:ext uri="{28A0092B-C50C-407E-A947-70E740481C1C}">
                           <a14:useLocalDpi xmlns:a14="http://schemas.microsoft.com/office/drawing/2010/main" val="0"/>
@@ -3788,7 +3786,7 @@
           </mc:Choice>
           <mc:Fallback>
             <w:pict>
-              <v:group w14:anchorId="24CF5009" id="Group 102" o:spid="_x0000_s1034" style="position:absolute;left:0;text-align:left;margin-left:-3pt;margin-top:27.6pt;width:542.25pt;height:237pt;z-index:251677696;mso-position-vertical-relative:line" coordsize="68865,30099" o:gfxdata="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">
+              <v:group id="Group 102" o:spid="_x0000_s1034" style="position:absolute;left:0;text-align:left;margin-left:-3pt;margin-top:27.6pt;width:542.25pt;height:237pt;z-index:251677696;mso-position-vertical-relative:line" coordsize="68865,30099" o:gfxdata="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">
                 <v:rect id="Rectangle 50" o:spid="_x0000_s1035" style="position:absolute;left:2667;top:666;width:63912;height:2096;visibility:visible;mso-wrap-style:square;v-text-anchor:middle" o:gfxdata="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" filled="f" strokecolor="red" strokeweight="2pt"/>
                 <v:rect id="Rectangle 51" o:spid="_x0000_s1036" style="position:absolute;left:9239;top:3714;width:10096;height:1905;visibility:visible;mso-wrap-style:square;v-text-anchor:middle" o:gfxdata="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" filled="f" strokecolor="red" strokeweight="2pt"/>
                 <v:rect id="Rectangle 52" o:spid="_x0000_s1037" style="position:absolute;left:43910;top:27622;width:24955;height:2235;visibility:visible;mso-wrap-style:square;v-text-anchor:middle" o:gfxdata="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" filled="f" strokecolor="red" strokeweight="2pt"/>
@@ -3944,7 +3942,7 @@
                     <pic:cNvPicPr/>
                   </pic:nvPicPr>
                   <pic:blipFill>
-                    <a:blip r:embed="rId17"/>
+                    <a:blip r:embed="rId18"/>
                     <a:stretch>
                       <a:fillRect/>
                     </a:stretch>
@@ -5020,7 +5018,7 @@
                     <pic:cNvPicPr/>
                   </pic:nvPicPr>
                   <pic:blipFill>
-                    <a:blip r:embed="rId18">
+                    <a:blip r:embed="rId19">
                       <a:extLst>
                         <a:ext uri="{28A0092B-C50C-407E-A947-70E740481C1C}">
                           <a14:useLocalDpi xmlns:a14="http://schemas.microsoft.com/office/drawing/2010/main" val="0"/>
@@ -5154,10 +5152,7 @@
         <w:t>Area</w:t>
       </w:r>
       <w:r>
-        <w:t xml:space="preserve"> </w:t>
-      </w:r>
-      <w:r>
-        <w:t xml:space="preserve">yang </w:t>
+        <w:t xml:space="preserve"> yang </w:t>
       </w:r>
       <w:proofErr w:type="spellStart"/>
       <w:r>
@@ -6214,7 +6209,7 @@
                     <pic:cNvPicPr/>
                   </pic:nvPicPr>
                   <pic:blipFill>
-                    <a:blip r:embed="rId19">
+                    <a:blip r:embed="rId20">
                       <a:extLst>
                         <a:ext uri="{28A0092B-C50C-407E-A947-70E740481C1C}">
                           <a14:useLocalDpi xmlns:a14="http://schemas.microsoft.com/office/drawing/2010/main" val="0"/>
@@ -6703,6 +6698,9 @@
         </w:numPr>
       </w:pPr>
       <w:r>
+        <w:rPr>
+          <w:noProof/>
+        </w:rPr>
         <w:lastRenderedPageBreak/>
         <mc:AlternateContent>
           <mc:Choice Requires="wps">
@@ -6795,7 +6793,7 @@
           </mc:Choice>
           <mc:Fallback>
             <w:pict>
-              <v:rect w14:anchorId="027B7ED2" id="Rectangle 85" o:spid="_x0000_s1063" style="position:absolute;left:0;text-align:left;margin-left:-24pt;margin-top:-86.25pt;width:20.25pt;height:23.25pt;z-index:251710464;visibility:visible;mso-wrap-style:square;mso-width-percent:0;mso-height-percent:0;mso-wrap-distance-left:9pt;mso-wrap-distance-top:0;mso-wrap-distance-right:9pt;mso-wrap-distance-bottom:0;mso-position-horizontal:absolute;mso-position-horizontal-relative:text;mso-position-vertical:absolute;mso-position-vertical-relative:line;mso-width-percent:0;mso-height-percent:0;mso-width-relative:margin;mso-height-relative:margin;v-text-anchor:middle" o:gfxdata="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" filled="f" stroked="f" strokeweight="1pt">
+              <v:rect id="Rectangle 85" o:spid="_x0000_s1063" style="position:absolute;left:0;text-align:left;margin-left:-24pt;margin-top:-86.25pt;width:20.25pt;height:23.25pt;z-index:251710464;visibility:visible;mso-wrap-style:square;mso-width-percent:0;mso-height-percent:0;mso-wrap-distance-left:9pt;mso-wrap-distance-top:0;mso-wrap-distance-right:9pt;mso-wrap-distance-bottom:0;mso-position-horizontal:absolute;mso-position-horizontal-relative:text;mso-position-vertical:absolute;mso-position-vertical-relative:line;mso-width-percent:0;mso-height-percent:0;mso-width-relative:margin;mso-height-relative:margin;v-text-anchor:middle" o:gfxdata="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" filled="f" stroked="f" strokeweight="1pt">
                 <v:textbox>
                   <w:txbxContent>
                     <w:p>
@@ -6825,6 +6823,9 @@
         </mc:AlternateContent>
       </w:r>
       <w:r>
+        <w:rPr>
+          <w:noProof/>
+        </w:rPr>
         <mc:AlternateContent>
           <mc:Choice Requires="wps">
             <w:drawing>
@@ -6916,7 +6917,7 @@
           </mc:Choice>
           <mc:Fallback>
             <w:pict>
-              <v:rect w14:anchorId="2B8227A3" id="Rectangle 86" o:spid="_x0000_s1064" style="position:absolute;left:0;text-align:left;margin-left:-60pt;margin-top:-69.7pt;width:21pt;height:23.25pt;z-index:251711488;visibility:visible;mso-wrap-style:square;mso-width-percent:0;mso-height-percent:0;mso-wrap-distance-left:9pt;mso-wrap-distance-top:0;mso-wrap-distance-right:9pt;mso-wrap-distance-bottom:0;mso-position-horizontal:absolute;mso-position-horizontal-relative:margin;mso-position-vertical:absolute;mso-position-vertical-relative:line;mso-width-percent:0;mso-height-percent:0;mso-width-relative:margin;mso-height-relative:margin;v-text-anchor:middle" o:gfxdata="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" filled="f" stroked="f" strokeweight="1pt">
+              <v:rect id="Rectangle 86" o:spid="_x0000_s1064" style="position:absolute;left:0;text-align:left;margin-left:-60pt;margin-top:-69.7pt;width:21pt;height:23.25pt;z-index:251711488;visibility:visible;mso-wrap-style:square;mso-width-percent:0;mso-height-percent:0;mso-wrap-distance-left:9pt;mso-wrap-distance-top:0;mso-wrap-distance-right:9pt;mso-wrap-distance-bottom:0;mso-position-horizontal:absolute;mso-position-horizontal-relative:margin;mso-position-vertical:absolute;mso-position-vertical-relative:line;mso-width-percent:0;mso-height-percent:0;mso-width-relative:margin;mso-height-relative:margin;v-text-anchor:middle" o:gfxdata="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" filled="f" stroked="f" strokeweight="1pt">
                 <v:textbox>
                   <w:txbxContent>
                     <w:p>
@@ -7525,7 +7526,7 @@
                     <pic:cNvPicPr/>
                   </pic:nvPicPr>
                   <pic:blipFill>
-                    <a:blip r:embed="rId20">
+                    <a:blip r:embed="rId21">
                       <a:extLst>
                         <a:ext uri="{28A0092B-C50C-407E-A947-70E740481C1C}">
                           <a14:useLocalDpi xmlns:a14="http://schemas.microsoft.com/office/drawing/2010/main" val="0"/>
@@ -8296,7 +8297,7 @@
                     <pic:cNvPicPr/>
                   </pic:nvPicPr>
                   <pic:blipFill>
-                    <a:blip r:embed="rId21">
+                    <a:blip r:embed="rId22">
                       <a:extLst>
                         <a:ext uri="{28A0092B-C50C-407E-A947-70E740481C1C}">
                           <a14:useLocalDpi xmlns:a14="http://schemas.microsoft.com/office/drawing/2010/main" val="0"/>
@@ -8430,30 +8431,1534 @@
       <w:proofErr w:type="spellEnd"/>
     </w:p>
     <w:p>
-      <w:pPr>
-        <w:pStyle w:val="Heading1"/>
+      <w:r>
+        <w:br w:type="page"/>
+      </w:r>
+    </w:p>
+    <w:p>
+      <w:pPr>
+        <w:pStyle w:val="Heading2"/>
         <w:numPr>
           <w:ilvl w:val="0"/>
-          <w:numId w:val="3"/>
+          <w:numId w:val="2"/>
         </w:numPr>
-      </w:pPr>
-      <w:proofErr w:type="spellStart"/>
-      <w:r>
+        <w:rPr>
+          <w:sz w:val="32"/>
+          <w:szCs w:val="32"/>
+        </w:rPr>
+      </w:pPr>
+      <w:r>
+        <w:rPr>
+          <w:noProof/>
+        </w:rPr>
+        <w:lastRenderedPageBreak/>
+        <mc:AlternateContent>
+          <mc:Choice Requires="wps">
+            <w:drawing>
+              <wp:anchor distT="0" distB="0" distL="114300" distR="114300" simplePos="0" relativeHeight="251732992" behindDoc="0" locked="0" layoutInCell="1" allowOverlap="1" wp14:anchorId="1444A1CE" wp14:editId="280029D7">
+                <wp:simplePos x="0" y="0"/>
+                <wp:positionH relativeFrom="margin">
+                  <wp:posOffset>-762000</wp:posOffset>
+                </wp:positionH>
+                <wp:positionV relativeFrom="line">
+                  <wp:posOffset>-885190</wp:posOffset>
+                </wp:positionV>
+                <wp:extent cx="266700" cy="295275"/>
+                <wp:effectExtent l="0" t="0" r="0" b="0"/>
+                <wp:wrapNone/>
+                <wp:docPr id="7" name="Rectangle 7"/>
+                <wp:cNvGraphicFramePr/>
+                <a:graphic xmlns:a="http://schemas.openxmlformats.org/drawingml/2006/main">
+                  <a:graphicData uri="http://schemas.microsoft.com/office/word/2010/wordprocessingShape">
+                    <wps:wsp>
+                      <wps:cNvSpPr/>
+                      <wps:spPr>
+                        <a:xfrm>
+                          <a:off x="0" y="0"/>
+                          <a:ext cx="266700" cy="295275"/>
+                        </a:xfrm>
+                        <a:prstGeom prst="rect">
+                          <a:avLst/>
+                        </a:prstGeom>
+                        <a:noFill/>
+                        <a:ln>
+                          <a:noFill/>
+                        </a:ln>
+                      </wps:spPr>
+                      <wps:style>
+                        <a:lnRef idx="2">
+                          <a:schemeClr val="accent1">
+                            <a:shade val="50000"/>
+                          </a:schemeClr>
+                        </a:lnRef>
+                        <a:fillRef idx="1">
+                          <a:schemeClr val="accent1"/>
+                        </a:fillRef>
+                        <a:effectRef idx="0">
+                          <a:schemeClr val="accent1"/>
+                        </a:effectRef>
+                        <a:fontRef idx="minor">
+                          <a:schemeClr val="lt1"/>
+                        </a:fontRef>
+                      </wps:style>
+                      <wps:txbx>
+                        <w:txbxContent>
+                          <w:p>
+                            <w:pPr>
+                              <w:jc w:val="center"/>
+                              <w:rPr>
+                                <w:b/>
+                                <w:color w:val="FF0000"/>
+                                <w:sz w:val="32"/>
+                              </w:rPr>
+                            </w:pPr>
+                            <w:r>
+                              <w:rPr>
+                                <w:b/>
+                                <w:color w:val="FF0000"/>
+                                <w:sz w:val="32"/>
+                              </w:rPr>
+                              <w:t>2</w:t>
+                            </w:r>
+                          </w:p>
+                        </w:txbxContent>
+                      </wps:txbx>
+                      <wps:bodyPr rot="0" spcFirstLastPara="0" vertOverflow="overflow" horzOverflow="overflow" vert="horz" wrap="square" lIns="91440" tIns="45720" rIns="91440" bIns="45720" numCol="1" spcCol="0" rtlCol="0" fromWordArt="0" anchor="ctr" anchorCtr="0" forceAA="0" compatLnSpc="1">
+                        <a:prstTxWarp prst="textNoShape">
+                          <a:avLst/>
+                        </a:prstTxWarp>
+                        <a:noAutofit/>
+                      </wps:bodyPr>
+                    </wps:wsp>
+                  </a:graphicData>
+                </a:graphic>
+                <wp14:sizeRelH relativeFrom="margin">
+                  <wp14:pctWidth>0</wp14:pctWidth>
+                </wp14:sizeRelH>
+                <wp14:sizeRelV relativeFrom="margin">
+                  <wp14:pctHeight>0</wp14:pctHeight>
+                </wp14:sizeRelV>
+              </wp:anchor>
+            </w:drawing>
+          </mc:Choice>
+          <mc:Fallback>
+            <w:pict>
+              <v:rect id="Rectangle 7" o:spid="_x0000_s1079" style="position:absolute;left:0;text-align:left;margin-left:-60pt;margin-top:-69.7pt;width:21pt;height:23.25pt;z-index:251732992;visibility:visible;mso-wrap-style:square;mso-width-percent:0;mso-height-percent:0;mso-wrap-distance-left:9pt;mso-wrap-distance-top:0;mso-wrap-distance-right:9pt;mso-wrap-distance-bottom:0;mso-position-horizontal:absolute;mso-position-horizontal-relative:margin;mso-position-vertical:absolute;mso-position-vertical-relative:line;mso-width-percent:0;mso-height-percent:0;mso-width-relative:margin;mso-height-relative:margin;v-text-anchor:middle" o:gfxdata="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" filled="f" stroked="f" strokeweight="1pt">
+                <v:textbox>
+                  <w:txbxContent>
+                    <w:p>
+                      <w:pPr>
+                        <w:jc w:val="center"/>
+                        <w:rPr>
+                          <w:b/>
+                          <w:color w:val="FF0000"/>
+                          <w:sz w:val="32"/>
+                        </w:rPr>
+                      </w:pPr>
+                      <w:r>
+                        <w:rPr>
+                          <w:b/>
+                          <w:color w:val="FF0000"/>
+                          <w:sz w:val="32"/>
+                        </w:rPr>
+                        <w:t>2</w:t>
+                      </w:r>
+                    </w:p>
+                  </w:txbxContent>
+                </v:textbox>
+                <w10:wrap anchorx="margin" anchory="line"/>
+              </v:rect>
+            </w:pict>
+          </mc:Fallback>
+        </mc:AlternateContent>
+      </w:r>
+      <w:r>
+        <w:t xml:space="preserve"> </w:t>
+      </w:r>
+      <w:proofErr w:type="spellStart"/>
+      <w:r>
+        <w:rPr>
+          <w:sz w:val="32"/>
+          <w:szCs w:val="32"/>
+        </w:rPr>
         <w:t>Apel</w:t>
       </w:r>
       <w:proofErr w:type="spellEnd"/>
       <w:r>
-        <w:t xml:space="preserve"> </w:t>
-      </w:r>
-      <w:proofErr w:type="spellStart"/>
-      <w:r>
+        <w:rPr>
+          <w:sz w:val="32"/>
+          <w:szCs w:val="32"/>
+        </w:rPr>
+        <w:t xml:space="preserve"> </w:t>
+      </w:r>
+      <w:proofErr w:type="spellStart"/>
+      <w:r>
+        <w:rPr>
+          <w:sz w:val="32"/>
+          <w:szCs w:val="32"/>
+        </w:rPr>
         <w:t>Disjatim</w:t>
       </w:r>
       <w:proofErr w:type="spellEnd"/>
       <w:r>
+        <w:rPr>
+          <w:sz w:val="32"/>
+          <w:szCs w:val="32"/>
+        </w:rPr>
         <w:t xml:space="preserve"> Data Importer</w:t>
       </w:r>
     </w:p>
+    <w:p>
+      <w:pPr>
+        <w:pStyle w:val="Heading2"/>
+        <w:numPr>
+          <w:ilvl w:val="1"/>
+          <w:numId w:val="2"/>
+        </w:numPr>
+      </w:pPr>
+      <w:r>
+        <w:rPr>
+          <w:noProof/>
+        </w:rPr>
+        <mc:AlternateContent>
+          <mc:Choice Requires="wps">
+            <w:drawing>
+              <wp:anchor distT="0" distB="0" distL="114300" distR="114300" simplePos="0" relativeHeight="251730944" behindDoc="0" locked="0" layoutInCell="1" allowOverlap="1" wp14:anchorId="30B3A693" wp14:editId="770A3382">
+                <wp:simplePos x="0" y="0"/>
+                <wp:positionH relativeFrom="margin">
+                  <wp:posOffset>-762000</wp:posOffset>
+                </wp:positionH>
+                <wp:positionV relativeFrom="line">
+                  <wp:posOffset>-885190</wp:posOffset>
+                </wp:positionV>
+                <wp:extent cx="266700" cy="295275"/>
+                <wp:effectExtent l="0" t="0" r="0" b="0"/>
+                <wp:wrapNone/>
+                <wp:docPr id="6" name="Rectangle 6"/>
+                <wp:cNvGraphicFramePr/>
+                <a:graphic xmlns:a="http://schemas.openxmlformats.org/drawingml/2006/main">
+                  <a:graphicData uri="http://schemas.microsoft.com/office/word/2010/wordprocessingShape">
+                    <wps:wsp>
+                      <wps:cNvSpPr/>
+                      <wps:spPr>
+                        <a:xfrm>
+                          <a:off x="0" y="0"/>
+                          <a:ext cx="266700" cy="295275"/>
+                        </a:xfrm>
+                        <a:prstGeom prst="rect">
+                          <a:avLst/>
+                        </a:prstGeom>
+                        <a:noFill/>
+                        <a:ln>
+                          <a:noFill/>
+                        </a:ln>
+                      </wps:spPr>
+                      <wps:style>
+                        <a:lnRef idx="2">
+                          <a:schemeClr val="accent1">
+                            <a:shade val="50000"/>
+                          </a:schemeClr>
+                        </a:lnRef>
+                        <a:fillRef idx="1">
+                          <a:schemeClr val="accent1"/>
+                        </a:fillRef>
+                        <a:effectRef idx="0">
+                          <a:schemeClr val="accent1"/>
+                        </a:effectRef>
+                        <a:fontRef idx="minor">
+                          <a:schemeClr val="lt1"/>
+                        </a:fontRef>
+                      </wps:style>
+                      <wps:txbx>
+                        <w:txbxContent>
+                          <w:p>
+                            <w:pPr>
+                              <w:jc w:val="center"/>
+                              <w:rPr>
+                                <w:b/>
+                                <w:color w:val="FF0000"/>
+                                <w:sz w:val="32"/>
+                              </w:rPr>
+                            </w:pPr>
+                            <w:r>
+                              <w:rPr>
+                                <w:b/>
+                                <w:color w:val="FF0000"/>
+                                <w:sz w:val="32"/>
+                              </w:rPr>
+                              <w:t>2</w:t>
+                            </w:r>
+                          </w:p>
+                        </w:txbxContent>
+                      </wps:txbx>
+                      <wps:bodyPr rot="0" spcFirstLastPara="0" vertOverflow="overflow" horzOverflow="overflow" vert="horz" wrap="square" lIns="91440" tIns="45720" rIns="91440" bIns="45720" numCol="1" spcCol="0" rtlCol="0" fromWordArt="0" anchor="ctr" anchorCtr="0" forceAA="0" compatLnSpc="1">
+                        <a:prstTxWarp prst="textNoShape">
+                          <a:avLst/>
+                        </a:prstTxWarp>
+                        <a:noAutofit/>
+                      </wps:bodyPr>
+                    </wps:wsp>
+                  </a:graphicData>
+                </a:graphic>
+                <wp14:sizeRelH relativeFrom="margin">
+                  <wp14:pctWidth>0</wp14:pctWidth>
+                </wp14:sizeRelH>
+                <wp14:sizeRelV relativeFrom="margin">
+                  <wp14:pctHeight>0</wp14:pctHeight>
+                </wp14:sizeRelV>
+              </wp:anchor>
+            </w:drawing>
+          </mc:Choice>
+          <mc:Fallback>
+            <w:pict>
+              <v:rect id="Rectangle 6" o:spid="_x0000_s1080" style="position:absolute;left:0;text-align:left;margin-left:-60pt;margin-top:-69.7pt;width:21pt;height:23.25pt;z-index:251730944;visibility:visible;mso-wrap-style:square;mso-width-percent:0;mso-height-percent:0;mso-wrap-distance-left:9pt;mso-wrap-distance-top:0;mso-wrap-distance-right:9pt;mso-wrap-distance-bottom:0;mso-position-horizontal:absolute;mso-position-horizontal-relative:margin;mso-position-vertical:absolute;mso-position-vertical-relative:line;mso-width-percent:0;mso-height-percent:0;mso-width-relative:margin;mso-height-relative:margin;v-text-anchor:middle" o:gfxdata="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" filled="f" stroked="f" strokeweight="1pt">
+                <v:textbox>
+                  <w:txbxContent>
+                    <w:p>
+                      <w:pPr>
+                        <w:jc w:val="center"/>
+                        <w:rPr>
+                          <w:b/>
+                          <w:color w:val="FF0000"/>
+                          <w:sz w:val="32"/>
+                        </w:rPr>
+                      </w:pPr>
+                      <w:r>
+                        <w:rPr>
+                          <w:b/>
+                          <w:color w:val="FF0000"/>
+                          <w:sz w:val="32"/>
+                        </w:rPr>
+                        <w:t>2</w:t>
+                      </w:r>
+                    </w:p>
+                  </w:txbxContent>
+                </v:textbox>
+                <w10:wrap anchorx="margin" anchory="line"/>
+              </v:rect>
+            </w:pict>
+          </mc:Fallback>
+        </mc:AlternateContent>
+      </w:r>
+      <w:r>
+        <w:t xml:space="preserve"> </w:t>
+      </w:r>
+      <w:proofErr w:type="spellStart"/>
+      <w:r>
+        <w:t>Kebutuhan</w:t>
+      </w:r>
+      <w:bookmarkStart w:id="0" w:name="_GoBack"/>
+      <w:bookmarkEnd w:id="0"/>
+      <w:proofErr w:type="spellEnd"/>
+    </w:p>
+    <w:p>
+      <w:pPr>
+        <w:ind w:left="360"/>
+      </w:pPr>
+      <w:r>
+        <w:t>.NET Framework 4.0 Client Profile</w:t>
+      </w:r>
+    </w:p>
+    <w:p>
+      <w:pPr>
+        <w:pStyle w:val="Heading2"/>
+        <w:numPr>
+          <w:ilvl w:val="1"/>
+          <w:numId w:val="2"/>
+        </w:numPr>
+      </w:pPr>
+      <w:r>
+        <w:rPr>
+          <w:noProof/>
+        </w:rPr>
+        <mc:AlternateContent>
+          <mc:Choice Requires="wps">
+            <w:drawing>
+              <wp:anchor distT="0" distB="0" distL="114300" distR="114300" simplePos="0" relativeHeight="251735040" behindDoc="0" locked="0" layoutInCell="1" allowOverlap="1" wp14:anchorId="43E00644" wp14:editId="045D4357">
+                <wp:simplePos x="0" y="0"/>
+                <wp:positionH relativeFrom="margin">
+                  <wp:posOffset>-762000</wp:posOffset>
+                </wp:positionH>
+                <wp:positionV relativeFrom="line">
+                  <wp:posOffset>-885190</wp:posOffset>
+                </wp:positionV>
+                <wp:extent cx="266700" cy="295275"/>
+                <wp:effectExtent l="0" t="0" r="0" b="0"/>
+                <wp:wrapNone/>
+                <wp:docPr id="8" name="Rectangle 8"/>
+                <wp:cNvGraphicFramePr/>
+                <a:graphic xmlns:a="http://schemas.openxmlformats.org/drawingml/2006/main">
+                  <a:graphicData uri="http://schemas.microsoft.com/office/word/2010/wordprocessingShape">
+                    <wps:wsp>
+                      <wps:cNvSpPr/>
+                      <wps:spPr>
+                        <a:xfrm>
+                          <a:off x="0" y="0"/>
+                          <a:ext cx="266700" cy="295275"/>
+                        </a:xfrm>
+                        <a:prstGeom prst="rect">
+                          <a:avLst/>
+                        </a:prstGeom>
+                        <a:noFill/>
+                        <a:ln>
+                          <a:noFill/>
+                        </a:ln>
+                      </wps:spPr>
+                      <wps:style>
+                        <a:lnRef idx="2">
+                          <a:schemeClr val="accent1">
+                            <a:shade val="50000"/>
+                          </a:schemeClr>
+                        </a:lnRef>
+                        <a:fillRef idx="1">
+                          <a:schemeClr val="accent1"/>
+                        </a:fillRef>
+                        <a:effectRef idx="0">
+                          <a:schemeClr val="accent1"/>
+                        </a:effectRef>
+                        <a:fontRef idx="minor">
+                          <a:schemeClr val="lt1"/>
+                        </a:fontRef>
+                      </wps:style>
+                      <wps:txbx>
+                        <w:txbxContent>
+                          <w:p>
+                            <w:pPr>
+                              <w:jc w:val="center"/>
+                              <w:rPr>
+                                <w:b/>
+                                <w:color w:val="FF0000"/>
+                                <w:sz w:val="32"/>
+                              </w:rPr>
+                            </w:pPr>
+                            <w:r>
+                              <w:rPr>
+                                <w:b/>
+                                <w:color w:val="FF0000"/>
+                                <w:sz w:val="32"/>
+                              </w:rPr>
+                              <w:t>2</w:t>
+                            </w:r>
+                          </w:p>
+                        </w:txbxContent>
+                      </wps:txbx>
+                      <wps:bodyPr rot="0" spcFirstLastPara="0" vertOverflow="overflow" horzOverflow="overflow" vert="horz" wrap="square" lIns="91440" tIns="45720" rIns="91440" bIns="45720" numCol="1" spcCol="0" rtlCol="0" fromWordArt="0" anchor="ctr" anchorCtr="0" forceAA="0" compatLnSpc="1">
+                        <a:prstTxWarp prst="textNoShape">
+                          <a:avLst/>
+                        </a:prstTxWarp>
+                        <a:noAutofit/>
+                      </wps:bodyPr>
+                    </wps:wsp>
+                  </a:graphicData>
+                </a:graphic>
+                <wp14:sizeRelH relativeFrom="margin">
+                  <wp14:pctWidth>0</wp14:pctWidth>
+                </wp14:sizeRelH>
+                <wp14:sizeRelV relativeFrom="margin">
+                  <wp14:pctHeight>0</wp14:pctHeight>
+                </wp14:sizeRelV>
+              </wp:anchor>
+            </w:drawing>
+          </mc:Choice>
+          <mc:Fallback>
+            <w:pict>
+              <v:rect id="Rectangle 8" o:spid="_x0000_s1081" style="position:absolute;left:0;text-align:left;margin-left:-60pt;margin-top:-69.7pt;width:21pt;height:23.25pt;z-index:251735040;visibility:visible;mso-wrap-style:square;mso-width-percent:0;mso-height-percent:0;mso-wrap-distance-left:9pt;mso-wrap-distance-top:0;mso-wrap-distance-right:9pt;mso-wrap-distance-bottom:0;mso-position-horizontal:absolute;mso-position-horizontal-relative:margin;mso-position-vertical:absolute;mso-position-vertical-relative:line;mso-width-percent:0;mso-height-percent:0;mso-width-relative:margin;mso-height-relative:margin;v-text-anchor:middle" o:gfxdata="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" filled="f" stroked="f" strokeweight="1pt">
+                <v:textbox>
+                  <w:txbxContent>
+                    <w:p>
+                      <w:pPr>
+                        <w:jc w:val="center"/>
+                        <w:rPr>
+                          <w:b/>
+                          <w:color w:val="FF0000"/>
+                          <w:sz w:val="32"/>
+                        </w:rPr>
+                      </w:pPr>
+                      <w:r>
+                        <w:rPr>
+                          <w:b/>
+                          <w:color w:val="FF0000"/>
+                          <w:sz w:val="32"/>
+                        </w:rPr>
+                        <w:t>2</w:t>
+                      </w:r>
+                    </w:p>
+                  </w:txbxContent>
+                </v:textbox>
+                <w10:wrap anchorx="margin" anchory="line"/>
+              </v:rect>
+            </w:pict>
+          </mc:Fallback>
+        </mc:AlternateContent>
+      </w:r>
+      <w:r>
+        <w:t xml:space="preserve"> </w:t>
+      </w:r>
+      <w:proofErr w:type="spellStart"/>
+      <w:r>
+        <w:t>Instalasi</w:t>
+      </w:r>
+      <w:proofErr w:type="spellEnd"/>
+    </w:p>
+    <w:p>
+      <w:pPr>
+        <w:ind w:left="360"/>
+      </w:pPr>
+      <w:proofErr w:type="spellStart"/>
+      <w:r>
+        <w:t>Jalankan</w:t>
+      </w:r>
+      <w:proofErr w:type="spellEnd"/>
+      <w:r>
+        <w:t xml:space="preserve"> file setup.exe, </w:t>
+      </w:r>
+      <w:proofErr w:type="spellStart"/>
+      <w:r>
+        <w:t>lalu</w:t>
+      </w:r>
+      <w:proofErr w:type="spellEnd"/>
+      <w:r>
+        <w:t xml:space="preserve"> </w:t>
+      </w:r>
+      <w:proofErr w:type="spellStart"/>
+      <w:r>
+        <w:t>ikuti</w:t>
+      </w:r>
+      <w:proofErr w:type="spellEnd"/>
+      <w:r>
+        <w:t xml:space="preserve"> </w:t>
+      </w:r>
+      <w:proofErr w:type="spellStart"/>
+      <w:r>
+        <w:t>petunjuk</w:t>
+      </w:r>
+      <w:proofErr w:type="spellEnd"/>
+      <w:r>
+        <w:t xml:space="preserve"> </w:t>
+      </w:r>
+      <w:proofErr w:type="spellStart"/>
+      <w:r>
+        <w:t>instalasi</w:t>
+      </w:r>
+      <w:proofErr w:type="spellEnd"/>
+      <w:r>
+        <w:t xml:space="preserve"> </w:t>
+      </w:r>
+      <w:proofErr w:type="spellStart"/>
+      <w:r>
+        <w:t>sampai</w:t>
+      </w:r>
+      <w:proofErr w:type="spellEnd"/>
+      <w:r>
+        <w:t xml:space="preserve"> proses </w:t>
+      </w:r>
+      <w:proofErr w:type="spellStart"/>
+      <w:r>
+        <w:t>berakhir</w:t>
+      </w:r>
+      <w:proofErr w:type="spellEnd"/>
+      <w:r>
+        <w:t xml:space="preserve"> </w:t>
+      </w:r>
+      <w:proofErr w:type="spellStart"/>
+      <w:r>
+        <w:t>dengan</w:t>
+      </w:r>
+      <w:proofErr w:type="spellEnd"/>
+      <w:r>
+        <w:t xml:space="preserve"> </w:t>
+      </w:r>
+      <w:proofErr w:type="spellStart"/>
+      <w:r>
+        <w:t>sukses</w:t>
+      </w:r>
+      <w:proofErr w:type="spellEnd"/>
+      <w:r>
+        <w:t>.</w:t>
+      </w:r>
+    </w:p>
+    <w:p>
+      <w:pPr>
+        <w:pStyle w:val="Heading2"/>
+        <w:numPr>
+          <w:ilvl w:val="1"/>
+          <w:numId w:val="2"/>
+        </w:numPr>
+      </w:pPr>
+      <w:r>
+        <w:rPr>
+          <w:noProof/>
+        </w:rPr>
+        <mc:AlternateContent>
+          <mc:Choice Requires="wps">
+            <w:drawing>
+              <wp:anchor distT="0" distB="0" distL="114300" distR="114300" simplePos="0" relativeHeight="251737088" behindDoc="0" locked="0" layoutInCell="1" allowOverlap="1" wp14:anchorId="2645AF9B" wp14:editId="5A6E86A1">
+                <wp:simplePos x="0" y="0"/>
+                <wp:positionH relativeFrom="margin">
+                  <wp:posOffset>-762000</wp:posOffset>
+                </wp:positionH>
+                <wp:positionV relativeFrom="line">
+                  <wp:posOffset>-885190</wp:posOffset>
+                </wp:positionV>
+                <wp:extent cx="266700" cy="295275"/>
+                <wp:effectExtent l="0" t="0" r="0" b="0"/>
+                <wp:wrapNone/>
+                <wp:docPr id="9" name="Rectangle 9"/>
+                <wp:cNvGraphicFramePr/>
+                <a:graphic xmlns:a="http://schemas.openxmlformats.org/drawingml/2006/main">
+                  <a:graphicData uri="http://schemas.microsoft.com/office/word/2010/wordprocessingShape">
+                    <wps:wsp>
+                      <wps:cNvSpPr/>
+                      <wps:spPr>
+                        <a:xfrm>
+                          <a:off x="0" y="0"/>
+                          <a:ext cx="266700" cy="295275"/>
+                        </a:xfrm>
+                        <a:prstGeom prst="rect">
+                          <a:avLst/>
+                        </a:prstGeom>
+                        <a:noFill/>
+                        <a:ln>
+                          <a:noFill/>
+                        </a:ln>
+                      </wps:spPr>
+                      <wps:style>
+                        <a:lnRef idx="2">
+                          <a:schemeClr val="accent1">
+                            <a:shade val="50000"/>
+                          </a:schemeClr>
+                        </a:lnRef>
+                        <a:fillRef idx="1">
+                          <a:schemeClr val="accent1"/>
+                        </a:fillRef>
+                        <a:effectRef idx="0">
+                          <a:schemeClr val="accent1"/>
+                        </a:effectRef>
+                        <a:fontRef idx="minor">
+                          <a:schemeClr val="lt1"/>
+                        </a:fontRef>
+                      </wps:style>
+                      <wps:txbx>
+                        <w:txbxContent>
+                          <w:p>
+                            <w:pPr>
+                              <w:jc w:val="center"/>
+                              <w:rPr>
+                                <w:b/>
+                                <w:color w:val="FF0000"/>
+                                <w:sz w:val="32"/>
+                              </w:rPr>
+                            </w:pPr>
+                            <w:r>
+                              <w:rPr>
+                                <w:b/>
+                                <w:color w:val="FF0000"/>
+                                <w:sz w:val="32"/>
+                              </w:rPr>
+                              <w:t>2</w:t>
+                            </w:r>
+                          </w:p>
+                        </w:txbxContent>
+                      </wps:txbx>
+                      <wps:bodyPr rot="0" spcFirstLastPara="0" vertOverflow="overflow" horzOverflow="overflow" vert="horz" wrap="square" lIns="91440" tIns="45720" rIns="91440" bIns="45720" numCol="1" spcCol="0" rtlCol="0" fromWordArt="0" anchor="ctr" anchorCtr="0" forceAA="0" compatLnSpc="1">
+                        <a:prstTxWarp prst="textNoShape">
+                          <a:avLst/>
+                        </a:prstTxWarp>
+                        <a:noAutofit/>
+                      </wps:bodyPr>
+                    </wps:wsp>
+                  </a:graphicData>
+                </a:graphic>
+                <wp14:sizeRelH relativeFrom="margin">
+                  <wp14:pctWidth>0</wp14:pctWidth>
+                </wp14:sizeRelH>
+                <wp14:sizeRelV relativeFrom="margin">
+                  <wp14:pctHeight>0</wp14:pctHeight>
+                </wp14:sizeRelV>
+              </wp:anchor>
+            </w:drawing>
+          </mc:Choice>
+          <mc:Fallback>
+            <w:pict>
+              <v:rect id="Rectangle 9" o:spid="_x0000_s1082" style="position:absolute;left:0;text-align:left;margin-left:-60pt;margin-top:-69.7pt;width:21pt;height:23.25pt;z-index:251737088;visibility:visible;mso-wrap-style:square;mso-width-percent:0;mso-height-percent:0;mso-wrap-distance-left:9pt;mso-wrap-distance-top:0;mso-wrap-distance-right:9pt;mso-wrap-distance-bottom:0;mso-position-horizontal:absolute;mso-position-horizontal-relative:margin;mso-position-vertical:absolute;mso-position-vertical-relative:line;mso-width-percent:0;mso-height-percent:0;mso-width-relative:margin;mso-height-relative:margin;v-text-anchor:middle" o:gfxdata="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" filled="f" stroked="f" strokeweight="1pt">
+                <v:textbox>
+                  <w:txbxContent>
+                    <w:p>
+                      <w:pPr>
+                        <w:jc w:val="center"/>
+                        <w:rPr>
+                          <w:b/>
+                          <w:color w:val="FF0000"/>
+                          <w:sz w:val="32"/>
+                        </w:rPr>
+                      </w:pPr>
+                      <w:r>
+                        <w:rPr>
+                          <w:b/>
+                          <w:color w:val="FF0000"/>
+                          <w:sz w:val="32"/>
+                        </w:rPr>
+                        <w:t>2</w:t>
+                      </w:r>
+                    </w:p>
+                  </w:txbxContent>
+                </v:textbox>
+                <w10:wrap anchorx="margin" anchory="line"/>
+              </v:rect>
+            </w:pict>
+          </mc:Fallback>
+        </mc:AlternateContent>
+      </w:r>
+      <w:r>
+        <w:t xml:space="preserve"> </w:t>
+      </w:r>
+      <w:proofErr w:type="spellStart"/>
+      <w:r>
+        <w:t>Penggunaan</w:t>
+      </w:r>
+      <w:proofErr w:type="spellEnd"/>
+    </w:p>
+    <w:p>
+      <w:pPr>
+        <w:pStyle w:val="ListParagraph"/>
+        <w:numPr>
+          <w:ilvl w:val="0"/>
+          <w:numId w:val="14"/>
+        </w:numPr>
+        <w:spacing w:after="200" w:line="276" w:lineRule="auto"/>
+      </w:pPr>
+      <w:proofErr w:type="spellStart"/>
+      <w:r>
+        <w:t>Secara</w:t>
+      </w:r>
+      <w:proofErr w:type="spellEnd"/>
+      <w:r>
+        <w:t xml:space="preserve"> default program </w:t>
+      </w:r>
+      <w:proofErr w:type="spellStart"/>
+      <w:proofErr w:type="gramStart"/>
+      <w:r>
+        <w:t>akan</w:t>
+      </w:r>
+      <w:proofErr w:type="spellEnd"/>
+      <w:proofErr w:type="gramEnd"/>
+      <w:r>
+        <w:t xml:space="preserve"> </w:t>
+      </w:r>
+      <w:proofErr w:type="spellStart"/>
+      <w:r>
+        <w:t>terinstal</w:t>
+      </w:r>
+      <w:proofErr w:type="spellEnd"/>
+      <w:r>
+        <w:t xml:space="preserve"> di “</w:t>
+      </w:r>
+      <w:r>
+        <w:t xml:space="preserve">C:\Program Files (x86)\APEL DISJATIM\APEL DISJATIM </w:t>
+      </w:r>
+      <w:proofErr w:type="spellStart"/>
+      <w:r>
+        <w:t>Impoter</w:t>
+      </w:r>
+      <w:proofErr w:type="spellEnd"/>
+      <w:r>
+        <w:t xml:space="preserve">” </w:t>
+      </w:r>
+      <w:proofErr w:type="spellStart"/>
+      <w:r>
+        <w:t>atau</w:t>
+      </w:r>
+      <w:proofErr w:type="spellEnd"/>
+      <w:r>
+        <w:t xml:space="preserve"> “C:\Program Files</w:t>
+      </w:r>
+      <w:r>
+        <w:t xml:space="preserve">\APEL DISJATIM\APEL DISJATIM </w:t>
+      </w:r>
+      <w:proofErr w:type="spellStart"/>
+      <w:r>
+        <w:t>Impoter</w:t>
+      </w:r>
+      <w:proofErr w:type="spellEnd"/>
+      <w:r>
+        <w:t xml:space="preserve">”. </w:t>
+      </w:r>
+      <w:proofErr w:type="spellStart"/>
+      <w:r>
+        <w:t>Buka</w:t>
+      </w:r>
+      <w:proofErr w:type="spellEnd"/>
+      <w:r>
+        <w:t xml:space="preserve"> file </w:t>
+      </w:r>
+      <w:r>
+        <w:t>ApelDisjatimImporter.exe</w:t>
+      </w:r>
+      <w:r>
+        <w:t xml:space="preserve"> </w:t>
+      </w:r>
+      <w:proofErr w:type="spellStart"/>
+      <w:r>
+        <w:t>atau</w:t>
+      </w:r>
+      <w:proofErr w:type="spellEnd"/>
+      <w:r>
+        <w:t xml:space="preserve"> </w:t>
+      </w:r>
+      <w:proofErr w:type="spellStart"/>
+      <w:r>
+        <w:t>bisa</w:t>
+      </w:r>
+      <w:proofErr w:type="spellEnd"/>
+      <w:r>
+        <w:t xml:space="preserve"> </w:t>
+      </w:r>
+      <w:proofErr w:type="spellStart"/>
+      <w:r>
+        <w:t>juga</w:t>
+      </w:r>
+      <w:proofErr w:type="spellEnd"/>
+      <w:r>
+        <w:t xml:space="preserve"> </w:t>
+      </w:r>
+      <w:proofErr w:type="spellStart"/>
+      <w:r>
+        <w:t>dibuka</w:t>
+      </w:r>
+      <w:proofErr w:type="spellEnd"/>
+      <w:r>
+        <w:t xml:space="preserve"> </w:t>
+      </w:r>
+      <w:proofErr w:type="spellStart"/>
+      <w:r>
+        <w:t>melalui</w:t>
+      </w:r>
+      <w:proofErr w:type="spellEnd"/>
+      <w:r>
+        <w:t xml:space="preserve"> shortcut </w:t>
+      </w:r>
+      <w:proofErr w:type="spellStart"/>
+      <w:r>
+        <w:t>pada</w:t>
+      </w:r>
+      <w:proofErr w:type="spellEnd"/>
+      <w:r>
+        <w:t xml:space="preserve"> Desktop </w:t>
+      </w:r>
+      <w:proofErr w:type="spellStart"/>
+      <w:r>
+        <w:t>atau</w:t>
+      </w:r>
+      <w:proofErr w:type="spellEnd"/>
+      <w:r>
+        <w:t xml:space="preserve"> Start Menu “APEL DISJATIM Importer”. Akan </w:t>
+      </w:r>
+      <w:proofErr w:type="spellStart"/>
+      <w:r>
+        <w:t>muncul</w:t>
+      </w:r>
+      <w:proofErr w:type="spellEnd"/>
+      <w:r>
+        <w:t xml:space="preserve"> form </w:t>
+      </w:r>
+      <w:proofErr w:type="spellStart"/>
+      <w:r>
+        <w:t>seperti</w:t>
+      </w:r>
+      <w:proofErr w:type="spellEnd"/>
+      <w:r>
+        <w:t xml:space="preserve"> di </w:t>
+      </w:r>
+      <w:proofErr w:type="spellStart"/>
+      <w:r>
+        <w:t>bawah</w:t>
+      </w:r>
+      <w:proofErr w:type="spellEnd"/>
+      <w:r>
+        <w:t xml:space="preserve"> </w:t>
+      </w:r>
+      <w:proofErr w:type="spellStart"/>
+      <w:r>
+        <w:t>ini</w:t>
+      </w:r>
+      <w:proofErr w:type="spellEnd"/>
+      <w:r>
+        <w:t>.</w:t>
+      </w:r>
+    </w:p>
+    <w:p>
+      <w:pPr>
+        <w:pStyle w:val="ListParagraph"/>
+      </w:pPr>
+      <w:r>
+        <w:rPr>
+          <w:noProof/>
+        </w:rPr>
+        <w:drawing>
+          <wp:inline distT="0" distB="0" distL="0" distR="0" wp14:anchorId="10B4783F" wp14:editId="7675C2E1">
+            <wp:extent cx="3276600" cy="4819650"/>
+            <wp:effectExtent l="0" t="0" r="0" b="0"/>
+            <wp:docPr id="2" name="Picture 2"/>
+            <wp:cNvGraphicFramePr>
+              <a:graphicFrameLocks xmlns:a="http://schemas.openxmlformats.org/drawingml/2006/main" noChangeAspect="1"/>
+            </wp:cNvGraphicFramePr>
+            <a:graphic xmlns:a="http://schemas.openxmlformats.org/drawingml/2006/main">
+              <a:graphicData uri="http://schemas.openxmlformats.org/drawingml/2006/picture">
+                <pic:pic xmlns:pic="http://schemas.openxmlformats.org/drawingml/2006/picture">
+                  <pic:nvPicPr>
+                    <pic:cNvPr id="0" name=""/>
+                    <pic:cNvPicPr/>
+                  </pic:nvPicPr>
+                  <pic:blipFill>
+                    <a:blip r:embed="rId23"/>
+                    <a:stretch>
+                      <a:fillRect/>
+                    </a:stretch>
+                  </pic:blipFill>
+                  <pic:spPr>
+                    <a:xfrm>
+                      <a:off x="0" y="0"/>
+                      <a:ext cx="3276600" cy="4819650"/>
+                    </a:xfrm>
+                    <a:prstGeom prst="rect">
+                      <a:avLst/>
+                    </a:prstGeom>
+                  </pic:spPr>
+                </pic:pic>
+              </a:graphicData>
+            </a:graphic>
+          </wp:inline>
+        </w:drawing>
+      </w:r>
+    </w:p>
+    <w:p>
+      <w:pPr>
+        <w:pStyle w:val="ListParagraph"/>
+      </w:pPr>
+    </w:p>
+    <w:p>
+      <w:pPr>
+        <w:pStyle w:val="ListParagraph"/>
+      </w:pPr>
+    </w:p>
+    <w:p>
+      <w:pPr>
+        <w:pStyle w:val="ListParagraph"/>
+        <w:numPr>
+          <w:ilvl w:val="0"/>
+          <w:numId w:val="14"/>
+        </w:numPr>
+        <w:spacing w:after="200" w:line="276" w:lineRule="auto"/>
+      </w:pPr>
+      <w:proofErr w:type="spellStart"/>
+      <w:r>
+        <w:t>Untuk</w:t>
+      </w:r>
+      <w:proofErr w:type="spellEnd"/>
+      <w:r>
+        <w:t xml:space="preserve"> </w:t>
+      </w:r>
+      <w:proofErr w:type="spellStart"/>
+      <w:r>
+        <w:t>memodifikasi</w:t>
+      </w:r>
+      <w:proofErr w:type="spellEnd"/>
+      <w:r>
+        <w:t xml:space="preserve"> </w:t>
+      </w:r>
+      <w:proofErr w:type="spellStart"/>
+      <w:r>
+        <w:t>konfigurasi</w:t>
+      </w:r>
+      <w:proofErr w:type="spellEnd"/>
+      <w:r>
+        <w:t xml:space="preserve"> </w:t>
+      </w:r>
+      <w:proofErr w:type="spellStart"/>
+      <w:r>
+        <w:t>koneksi</w:t>
+      </w:r>
+      <w:proofErr w:type="spellEnd"/>
+      <w:r>
+        <w:t xml:space="preserve"> </w:t>
+      </w:r>
+      <w:proofErr w:type="spellStart"/>
+      <w:r>
+        <w:t>dengan</w:t>
+      </w:r>
+      <w:proofErr w:type="spellEnd"/>
+      <w:r>
+        <w:t xml:space="preserve"> DBMS </w:t>
+      </w:r>
+      <w:proofErr w:type="spellStart"/>
+      <w:r>
+        <w:t>MySql</w:t>
+      </w:r>
+      <w:proofErr w:type="spellEnd"/>
+      <w:r>
+        <w:t xml:space="preserve"> </w:t>
+      </w:r>
+      <w:proofErr w:type="spellStart"/>
+      <w:r>
+        <w:t>dilakukan</w:t>
+      </w:r>
+      <w:proofErr w:type="spellEnd"/>
+      <w:r>
+        <w:t xml:space="preserve"> </w:t>
+      </w:r>
+      <w:proofErr w:type="spellStart"/>
+      <w:r>
+        <w:t>dengan</w:t>
+      </w:r>
+      <w:proofErr w:type="spellEnd"/>
+      <w:r>
+        <w:t xml:space="preserve"> </w:t>
+      </w:r>
+      <w:proofErr w:type="spellStart"/>
+      <w:proofErr w:type="gramStart"/>
+      <w:r>
+        <w:t>cara</w:t>
+      </w:r>
+      <w:proofErr w:type="spellEnd"/>
+      <w:proofErr w:type="gramEnd"/>
+      <w:r>
+        <w:t xml:space="preserve"> </w:t>
+      </w:r>
+      <w:proofErr w:type="spellStart"/>
+      <w:r>
+        <w:t>memilih</w:t>
+      </w:r>
+      <w:proofErr w:type="spellEnd"/>
+      <w:r>
+        <w:t xml:space="preserve"> menu </w:t>
+      </w:r>
+      <w:proofErr w:type="spellStart"/>
+      <w:r>
+        <w:t>Peralatan</w:t>
+      </w:r>
+      <w:proofErr w:type="spellEnd"/>
+      <w:r>
+        <w:t xml:space="preserve">, </w:t>
+      </w:r>
+      <w:proofErr w:type="spellStart"/>
+      <w:r>
+        <w:t>lalu</w:t>
+      </w:r>
+      <w:proofErr w:type="spellEnd"/>
+      <w:r>
+        <w:t xml:space="preserve"> </w:t>
+      </w:r>
+      <w:proofErr w:type="spellStart"/>
+      <w:r>
+        <w:t>pilih</w:t>
+      </w:r>
+      <w:proofErr w:type="spellEnd"/>
+      <w:r>
+        <w:t xml:space="preserve"> </w:t>
+      </w:r>
+      <w:proofErr w:type="spellStart"/>
+      <w:r>
+        <w:t>Opsi</w:t>
+      </w:r>
+      <w:proofErr w:type="spellEnd"/>
+      <w:r>
+        <w:t>…</w:t>
+      </w:r>
+    </w:p>
+    <w:p>
+      <w:pPr>
+        <w:pStyle w:val="ListParagraph"/>
+      </w:pPr>
+      <w:r>
+        <w:rPr>
+          <w:noProof/>
+        </w:rPr>
+        <w:lastRenderedPageBreak/>
+        <w:drawing>
+          <wp:inline distT="0" distB="0" distL="0" distR="0" wp14:anchorId="5D3BB2ED" wp14:editId="564C1C9E">
+            <wp:extent cx="2857500" cy="2590800"/>
+            <wp:effectExtent l="0" t="0" r="0" b="0"/>
+            <wp:docPr id="3" name="Picture 3"/>
+            <wp:cNvGraphicFramePr>
+              <a:graphicFrameLocks xmlns:a="http://schemas.openxmlformats.org/drawingml/2006/main" noChangeAspect="1"/>
+            </wp:cNvGraphicFramePr>
+            <a:graphic xmlns:a="http://schemas.openxmlformats.org/drawingml/2006/main">
+              <a:graphicData uri="http://schemas.openxmlformats.org/drawingml/2006/picture">
+                <pic:pic xmlns:pic="http://schemas.openxmlformats.org/drawingml/2006/picture">
+                  <pic:nvPicPr>
+                    <pic:cNvPr id="0" name=""/>
+                    <pic:cNvPicPr/>
+                  </pic:nvPicPr>
+                  <pic:blipFill>
+                    <a:blip r:embed="rId24"/>
+                    <a:stretch>
+                      <a:fillRect/>
+                    </a:stretch>
+                  </pic:blipFill>
+                  <pic:spPr>
+                    <a:xfrm>
+                      <a:off x="0" y="0"/>
+                      <a:ext cx="2857500" cy="2590800"/>
+                    </a:xfrm>
+                    <a:prstGeom prst="rect">
+                      <a:avLst/>
+                    </a:prstGeom>
+                  </pic:spPr>
+                </pic:pic>
+              </a:graphicData>
+            </a:graphic>
+          </wp:inline>
+        </w:drawing>
+      </w:r>
+    </w:p>
+    <w:p>
+      <w:pPr>
+        <w:pStyle w:val="ListParagraph"/>
+        <w:numPr>
+          <w:ilvl w:val="0"/>
+          <w:numId w:val="14"/>
+        </w:numPr>
+        <w:spacing w:after="200" w:line="276" w:lineRule="auto"/>
+      </w:pPr>
+      <w:proofErr w:type="spellStart"/>
+      <w:r>
+        <w:t>Apabila</w:t>
+      </w:r>
+      <w:proofErr w:type="spellEnd"/>
+      <w:r>
+        <w:t xml:space="preserve"> </w:t>
+      </w:r>
+      <w:proofErr w:type="spellStart"/>
+      <w:r>
+        <w:t>konfigurasi</w:t>
+      </w:r>
+      <w:proofErr w:type="spellEnd"/>
+      <w:r>
+        <w:t xml:space="preserve"> </w:t>
+      </w:r>
+      <w:proofErr w:type="spellStart"/>
+      <w:r>
+        <w:t>koneksi</w:t>
+      </w:r>
+      <w:proofErr w:type="spellEnd"/>
+      <w:r>
+        <w:t xml:space="preserve"> </w:t>
+      </w:r>
+      <w:proofErr w:type="spellStart"/>
+      <w:r>
+        <w:t>dengan</w:t>
+      </w:r>
+      <w:proofErr w:type="spellEnd"/>
+      <w:r>
+        <w:t xml:space="preserve"> DBMS </w:t>
+      </w:r>
+      <w:proofErr w:type="spellStart"/>
+      <w:r>
+        <w:t>MySql</w:t>
+      </w:r>
+      <w:proofErr w:type="spellEnd"/>
+      <w:r>
+        <w:t xml:space="preserve"> </w:t>
+      </w:r>
+      <w:proofErr w:type="spellStart"/>
+      <w:r>
+        <w:t>diyakini</w:t>
+      </w:r>
+      <w:proofErr w:type="spellEnd"/>
+      <w:r>
+        <w:t xml:space="preserve"> </w:t>
+      </w:r>
+      <w:proofErr w:type="spellStart"/>
+      <w:r>
+        <w:t>sudah</w:t>
+      </w:r>
+      <w:proofErr w:type="spellEnd"/>
+      <w:r>
+        <w:t xml:space="preserve"> </w:t>
+      </w:r>
+      <w:proofErr w:type="spellStart"/>
+      <w:r>
+        <w:t>benar</w:t>
+      </w:r>
+      <w:proofErr w:type="spellEnd"/>
+      <w:r>
+        <w:t xml:space="preserve"> </w:t>
+      </w:r>
+      <w:proofErr w:type="spellStart"/>
+      <w:r>
+        <w:t>selanjutnya</w:t>
+      </w:r>
+      <w:proofErr w:type="spellEnd"/>
+      <w:r>
+        <w:t xml:space="preserve"> </w:t>
+      </w:r>
+      <w:proofErr w:type="spellStart"/>
+      <w:r>
+        <w:t>adalah</w:t>
+      </w:r>
+      <w:proofErr w:type="spellEnd"/>
+      <w:r>
+        <w:t xml:space="preserve"> </w:t>
+      </w:r>
+      <w:proofErr w:type="spellStart"/>
+      <w:r>
+        <w:t>mencentang</w:t>
+      </w:r>
+      <w:proofErr w:type="spellEnd"/>
+      <w:r>
+        <w:t xml:space="preserve"> </w:t>
+      </w:r>
+      <w:proofErr w:type="spellStart"/>
+      <w:r>
+        <w:t>pilihan</w:t>
+      </w:r>
+      <w:proofErr w:type="spellEnd"/>
+      <w:r>
+        <w:t xml:space="preserve"> database yang </w:t>
+      </w:r>
+      <w:proofErr w:type="spellStart"/>
+      <w:proofErr w:type="gramStart"/>
+      <w:r>
+        <w:t>akan</w:t>
+      </w:r>
+      <w:proofErr w:type="spellEnd"/>
+      <w:proofErr w:type="gramEnd"/>
+      <w:r>
+        <w:t xml:space="preserve"> </w:t>
+      </w:r>
+      <w:proofErr w:type="spellStart"/>
+      <w:r>
+        <w:t>diimport</w:t>
+      </w:r>
+      <w:proofErr w:type="spellEnd"/>
+      <w:r>
+        <w:t xml:space="preserve">, DIL, SOREK, </w:t>
+      </w:r>
+      <w:proofErr w:type="spellStart"/>
+      <w:r>
+        <w:t>atau</w:t>
+      </w:r>
+      <w:proofErr w:type="spellEnd"/>
+      <w:r>
+        <w:t xml:space="preserve"> PPOB.</w:t>
+      </w:r>
+    </w:p>
+    <w:p>
+      <w:pPr>
+        <w:pStyle w:val="ListParagraph"/>
+      </w:pPr>
+      <w:r>
+        <w:rPr>
+          <w:noProof/>
+        </w:rPr>
+        <w:drawing>
+          <wp:inline distT="0" distB="0" distL="0" distR="0" wp14:anchorId="44F35B40" wp14:editId="47008B7A">
+            <wp:extent cx="3276600" cy="4819650"/>
+            <wp:effectExtent l="0" t="0" r="0" b="0"/>
+            <wp:docPr id="4" name="Picture 4"/>
+            <wp:cNvGraphicFramePr>
+              <a:graphicFrameLocks xmlns:a="http://schemas.openxmlformats.org/drawingml/2006/main" noChangeAspect="1"/>
+            </wp:cNvGraphicFramePr>
+            <a:graphic xmlns:a="http://schemas.openxmlformats.org/drawingml/2006/main">
+              <a:graphicData uri="http://schemas.openxmlformats.org/drawingml/2006/picture">
+                <pic:pic xmlns:pic="http://schemas.openxmlformats.org/drawingml/2006/picture">
+                  <pic:nvPicPr>
+                    <pic:cNvPr id="0" name=""/>
+                    <pic:cNvPicPr/>
+                  </pic:nvPicPr>
+                  <pic:blipFill>
+                    <a:blip r:embed="rId25"/>
+                    <a:stretch>
+                      <a:fillRect/>
+                    </a:stretch>
+                  </pic:blipFill>
+                  <pic:spPr>
+                    <a:xfrm>
+                      <a:off x="0" y="0"/>
+                      <a:ext cx="3276600" cy="4819650"/>
+                    </a:xfrm>
+                    <a:prstGeom prst="rect">
+                      <a:avLst/>
+                    </a:prstGeom>
+                  </pic:spPr>
+                </pic:pic>
+              </a:graphicData>
+            </a:graphic>
+          </wp:inline>
+        </w:drawing>
+      </w:r>
+    </w:p>
+    <w:p>
+      <w:pPr>
+        <w:pStyle w:val="ListParagraph"/>
+        <w:numPr>
+          <w:ilvl w:val="0"/>
+          <w:numId w:val="14"/>
+        </w:numPr>
+        <w:spacing w:after="200" w:line="276" w:lineRule="auto"/>
+      </w:pPr>
+      <w:proofErr w:type="spellStart"/>
+      <w:r>
+        <w:t>Pilih</w:t>
+      </w:r>
+      <w:proofErr w:type="spellEnd"/>
+      <w:r>
+        <w:t xml:space="preserve"> file *.</w:t>
+      </w:r>
+      <w:proofErr w:type="spellStart"/>
+      <w:r>
+        <w:t>mdb</w:t>
+      </w:r>
+      <w:proofErr w:type="spellEnd"/>
+      <w:r>
+        <w:t xml:space="preserve"> yang </w:t>
+      </w:r>
+      <w:proofErr w:type="spellStart"/>
+      <w:r>
+        <w:t>sesuai</w:t>
+      </w:r>
+      <w:proofErr w:type="spellEnd"/>
+      <w:r>
+        <w:t xml:space="preserve"> </w:t>
+      </w:r>
+      <w:proofErr w:type="spellStart"/>
+      <w:r>
+        <w:t>dan</w:t>
+      </w:r>
+      <w:proofErr w:type="spellEnd"/>
+      <w:r>
+        <w:t xml:space="preserve"> </w:t>
+      </w:r>
+      <w:proofErr w:type="spellStart"/>
+      <w:r>
+        <w:t>aplikasi</w:t>
+      </w:r>
+      <w:proofErr w:type="spellEnd"/>
+      <w:r>
+        <w:t xml:space="preserve"> </w:t>
+      </w:r>
+      <w:proofErr w:type="spellStart"/>
+      <w:proofErr w:type="gramStart"/>
+      <w:r>
+        <w:t>akan</w:t>
+      </w:r>
+      <w:proofErr w:type="spellEnd"/>
+      <w:proofErr w:type="gramEnd"/>
+      <w:r>
+        <w:t xml:space="preserve"> men-generate field </w:t>
+      </w:r>
+      <w:proofErr w:type="spellStart"/>
+      <w:r>
+        <w:t>informasi</w:t>
+      </w:r>
+      <w:proofErr w:type="spellEnd"/>
+      <w:r>
+        <w:t xml:space="preserve"> database. Field </w:t>
+      </w:r>
+      <w:proofErr w:type="spellStart"/>
+      <w:r>
+        <w:t>informasi</w:t>
+      </w:r>
+      <w:proofErr w:type="spellEnd"/>
+      <w:r>
+        <w:t xml:space="preserve"> database </w:t>
+      </w:r>
+      <w:proofErr w:type="spellStart"/>
+      <w:r>
+        <w:t>ini</w:t>
+      </w:r>
+      <w:proofErr w:type="spellEnd"/>
+      <w:r>
+        <w:t xml:space="preserve"> pun </w:t>
+      </w:r>
+      <w:proofErr w:type="spellStart"/>
+      <w:r>
+        <w:t>dapat</w:t>
+      </w:r>
+      <w:proofErr w:type="spellEnd"/>
+      <w:r>
+        <w:t xml:space="preserve"> </w:t>
+      </w:r>
+      <w:proofErr w:type="spellStart"/>
+      <w:r>
+        <w:t>diisi</w:t>
+      </w:r>
+      <w:proofErr w:type="spellEnd"/>
+      <w:r>
+        <w:t xml:space="preserve"> </w:t>
+      </w:r>
+      <w:proofErr w:type="spellStart"/>
+      <w:r>
+        <w:t>dan</w:t>
+      </w:r>
+      <w:proofErr w:type="spellEnd"/>
+      <w:r>
+        <w:t xml:space="preserve"> </w:t>
+      </w:r>
+      <w:proofErr w:type="spellStart"/>
+      <w:r>
+        <w:t>diubah</w:t>
+      </w:r>
+      <w:proofErr w:type="spellEnd"/>
+      <w:r>
+        <w:t xml:space="preserve"> </w:t>
+      </w:r>
+      <w:proofErr w:type="spellStart"/>
+      <w:r>
+        <w:t>secara</w:t>
+      </w:r>
+      <w:proofErr w:type="spellEnd"/>
+      <w:r>
+        <w:t xml:space="preserve"> manual </w:t>
+      </w:r>
+      <w:proofErr w:type="spellStart"/>
+      <w:r>
+        <w:t>sesuai</w:t>
+      </w:r>
+      <w:proofErr w:type="spellEnd"/>
+      <w:r>
+        <w:t xml:space="preserve"> </w:t>
+      </w:r>
+      <w:proofErr w:type="spellStart"/>
+      <w:r>
+        <w:t>dengan</w:t>
+      </w:r>
+      <w:proofErr w:type="spellEnd"/>
+      <w:r>
+        <w:t xml:space="preserve"> </w:t>
+      </w:r>
+      <w:proofErr w:type="spellStart"/>
+      <w:r>
+        <w:t>keperluan</w:t>
+      </w:r>
+      <w:proofErr w:type="spellEnd"/>
+      <w:r>
+        <w:t>.</w:t>
+      </w:r>
+    </w:p>
+    <w:p>
+      <w:pPr>
+        <w:pStyle w:val="ListParagraph"/>
+        <w:numPr>
+          <w:ilvl w:val="0"/>
+          <w:numId w:val="14"/>
+        </w:numPr>
+        <w:spacing w:after="200" w:line="276" w:lineRule="auto"/>
+      </w:pPr>
+      <w:proofErr w:type="spellStart"/>
+      <w:r>
+        <w:t>Setelah</w:t>
+      </w:r>
+      <w:proofErr w:type="spellEnd"/>
+      <w:r>
+        <w:t xml:space="preserve"> </w:t>
+      </w:r>
+      <w:proofErr w:type="spellStart"/>
+      <w:r>
+        <w:t>mengisi</w:t>
+      </w:r>
+      <w:proofErr w:type="spellEnd"/>
+      <w:r>
+        <w:t xml:space="preserve"> field </w:t>
+      </w:r>
+      <w:proofErr w:type="spellStart"/>
+      <w:r>
+        <w:t>informasi</w:t>
+      </w:r>
+      <w:proofErr w:type="spellEnd"/>
+      <w:r>
+        <w:t xml:space="preserve"> database </w:t>
+      </w:r>
+      <w:proofErr w:type="spellStart"/>
+      <w:r>
+        <w:t>klik</w:t>
+      </w:r>
+      <w:proofErr w:type="spellEnd"/>
+      <w:r>
+        <w:t xml:space="preserve"> </w:t>
+      </w:r>
+      <w:proofErr w:type="spellStart"/>
+      <w:r>
+        <w:t>tombol</w:t>
+      </w:r>
+      <w:proofErr w:type="spellEnd"/>
+      <w:r>
+        <w:t xml:space="preserve"> start </w:t>
+      </w:r>
+      <w:proofErr w:type="spellStart"/>
+      <w:r>
+        <w:t>dan</w:t>
+      </w:r>
+      <w:proofErr w:type="spellEnd"/>
+      <w:r>
+        <w:t xml:space="preserve"> proses import </w:t>
+      </w:r>
+      <w:proofErr w:type="spellStart"/>
+      <w:proofErr w:type="gramStart"/>
+      <w:r>
+        <w:t>akan</w:t>
+      </w:r>
+      <w:proofErr w:type="spellEnd"/>
+      <w:proofErr w:type="gramEnd"/>
+      <w:r>
+        <w:t xml:space="preserve"> </w:t>
+      </w:r>
+      <w:proofErr w:type="spellStart"/>
+      <w:r>
+        <w:t>berjalan</w:t>
+      </w:r>
+      <w:proofErr w:type="spellEnd"/>
+      <w:r>
+        <w:t>.</w:t>
+      </w:r>
+    </w:p>
+    <w:p>
+      <w:pPr>
+        <w:pStyle w:val="ListParagraph"/>
+      </w:pPr>
+      <w:r>
+        <w:rPr>
+          <w:noProof/>
+        </w:rPr>
+        <w:lastRenderedPageBreak/>
+        <w:drawing>
+          <wp:inline distT="0" distB="0" distL="0" distR="0" wp14:anchorId="64A3F33A" wp14:editId="00B6EF49">
+            <wp:extent cx="4907041" cy="2486025"/>
+            <wp:effectExtent l="0" t="0" r="8255" b="0"/>
+            <wp:docPr id="23" name="Picture 23"/>
+            <wp:cNvGraphicFramePr>
+              <a:graphicFrameLocks xmlns:a="http://schemas.openxmlformats.org/drawingml/2006/main" noChangeAspect="1"/>
+            </wp:cNvGraphicFramePr>
+            <a:graphic xmlns:a="http://schemas.openxmlformats.org/drawingml/2006/main">
+              <a:graphicData uri="http://schemas.openxmlformats.org/drawingml/2006/picture">
+                <pic:pic xmlns:pic="http://schemas.openxmlformats.org/drawingml/2006/picture">
+                  <pic:nvPicPr>
+                    <pic:cNvPr id="0" name=""/>
+                    <pic:cNvPicPr/>
+                  </pic:nvPicPr>
+                  <pic:blipFill>
+                    <a:blip r:embed="rId26" cstate="print"/>
+                    <a:stretch>
+                      <a:fillRect/>
+                    </a:stretch>
+                  </pic:blipFill>
+                  <pic:spPr>
+                    <a:xfrm>
+                      <a:off x="0" y="0"/>
+                      <a:ext cx="4912389" cy="2488735"/>
+                    </a:xfrm>
+                    <a:prstGeom prst="rect">
+                      <a:avLst/>
+                    </a:prstGeom>
+                  </pic:spPr>
+                </pic:pic>
+              </a:graphicData>
+            </a:graphic>
+          </wp:inline>
+        </w:drawing>
+      </w:r>
+    </w:p>
+    <w:p/>
     <w:sectPr>
       <w:pgSz w:w="12240" w:h="15840"/>
       <w:pgMar w:top="720" w:right="720" w:bottom="720" w:left="720" w:header="720" w:footer="720" w:gutter="0"/>
@@ -8467,7 +9972,7 @@
 </file>
 
 <file path=word/endnotes.xml><?xml version="1.0" encoding="utf-8"?>
-<w:endnotes xmlns:wpc="http://schemas.microsoft.com/office/word/2010/wordprocessingCanvas" xmlns:mc="http://schemas.openxmlformats.org/markup-compatibility/2006" xmlns:o="urn:schemas-microsoft-com:office:office" xmlns:r="http://schemas.openxmlformats.org/officeDocument/2006/relationships" xmlns:m="http://schemas.openxmlformats.org/officeDocument/2006/math" xmlns:v="urn:schemas-microsoft-com:vml" xmlns:wp14="http://schemas.microsoft.com/office/word/2010/wordprocessingDrawing" xmlns:wp="http://schemas.openxmlformats.org/drawingml/2006/wordprocessingDrawing" xmlns:w10="urn:schemas-microsoft-com:office:word" xmlns:w="http://schemas.openxmlformats.org/wordprocessingml/2006/main" xmlns:w14="http://schemas.microsoft.com/office/word/2010/wordml" xmlns:w15="http://schemas.microsoft.com/office/word/2012/wordml" xmlns:wpg="http://schemas.microsoft.com/office/word/2010/wordprocessingGroup" xmlns:wpi="http://schemas.microsoft.com/office/word/2010/wordprocessingInk" xmlns:wne="http://schemas.microsoft.com/office/word/2006/wordml" xmlns:wps="http://schemas.microsoft.com/office/word/2010/wordprocessingShape" mc:Ignorable="w14 w15 wp14">
+<w:endnotes xmlns:wpc="http://schemas.microsoft.com/office/word/2010/wordprocessingCanvas" xmlns:mc="http://schemas.openxmlformats.org/markup-compatibility/2006" xmlns:o="urn:schemas-microsoft-com:office:office" xmlns:r="http://schemas.openxmlformats.org/officeDocument/2006/relationships" xmlns:m="http://schemas.openxmlformats.org/officeDocument/2006/math" xmlns:v="urn:schemas-microsoft-com:vml" xmlns:wp14="http://schemas.microsoft.com/office/word/2010/wordprocessingDrawing" xmlns:wp="http://schemas.openxmlformats.org/drawingml/2006/wordprocessingDrawing" xmlns:w10="urn:schemas-microsoft-com:office:word" xmlns:w="http://schemas.openxmlformats.org/wordprocessingml/2006/main" xmlns:w14="http://schemas.microsoft.com/office/word/2010/wordml" xmlns:wpg="http://schemas.microsoft.com/office/word/2010/wordprocessingGroup" xmlns:wpi="http://schemas.microsoft.com/office/word/2010/wordprocessingInk" xmlns:wne="http://schemas.microsoft.com/office/word/2006/wordml" xmlns:wps="http://schemas.microsoft.com/office/word/2010/wordprocessingShape" mc:Ignorable="w14 wp14">
   <w:endnote w:type="separator" w:id="-1">
     <w:p>
       <w:pPr>
@@ -8492,7 +9997,7 @@
 </file>
 
 <file path=word/footer1.xml><?xml version="1.0" encoding="utf-8"?>
-<w:ftr xmlns:wpc="http://schemas.microsoft.com/office/word/2010/wordprocessingCanvas" xmlns:mc="http://schemas.openxmlformats.org/markup-compatibility/2006" xmlns:o="urn:schemas-microsoft-com:office:office" xmlns:r="http://schemas.openxmlformats.org/officeDocument/2006/relationships" xmlns:m="http://schemas.openxmlformats.org/officeDocument/2006/math" xmlns:v="urn:schemas-microsoft-com:vml" xmlns:wp14="http://schemas.microsoft.com/office/word/2010/wordprocessingDrawing" xmlns:wp="http://schemas.openxmlformats.org/drawingml/2006/wordprocessingDrawing" xmlns:w10="urn:schemas-microsoft-com:office:word" xmlns:w="http://schemas.openxmlformats.org/wordprocessingml/2006/main" xmlns:w14="http://schemas.microsoft.com/office/word/2010/wordml" xmlns:w15="http://schemas.microsoft.com/office/word/2012/wordml" xmlns:wpg="http://schemas.microsoft.com/office/word/2010/wordprocessingGroup" xmlns:wpi="http://schemas.microsoft.com/office/word/2010/wordprocessingInk" xmlns:wne="http://schemas.microsoft.com/office/word/2006/wordml" xmlns:wps="http://schemas.microsoft.com/office/word/2010/wordprocessingShape" mc:Ignorable="w14 w15 wp14">
+<w:ftr xmlns:wpc="http://schemas.microsoft.com/office/word/2010/wordprocessingCanvas" xmlns:mc="http://schemas.openxmlformats.org/markup-compatibility/2006" xmlns:o="urn:schemas-microsoft-com:office:office" xmlns:r="http://schemas.openxmlformats.org/officeDocument/2006/relationships" xmlns:m="http://schemas.openxmlformats.org/officeDocument/2006/math" xmlns:v="urn:schemas-microsoft-com:vml" xmlns:wp14="http://schemas.microsoft.com/office/word/2010/wordprocessingDrawing" xmlns:wp="http://schemas.openxmlformats.org/drawingml/2006/wordprocessingDrawing" xmlns:w10="urn:schemas-microsoft-com:office:word" xmlns:w="http://schemas.openxmlformats.org/wordprocessingml/2006/main" xmlns:w14="http://schemas.microsoft.com/office/word/2010/wordml" xmlns:wpg="http://schemas.microsoft.com/office/word/2010/wordprocessingGroup" xmlns:wpi="http://schemas.microsoft.com/office/word/2010/wordprocessingInk" xmlns:wne="http://schemas.microsoft.com/office/word/2006/wordml" xmlns:wps="http://schemas.microsoft.com/office/word/2010/wordprocessingShape" mc:Ignorable="w14 wp14">
   <w:p>
     <w:pPr>
       <w:pStyle w:val="Footer"/>
@@ -8502,7 +10007,7 @@
 </file>
 
 <file path=word/footnotes.xml><?xml version="1.0" encoding="utf-8"?>
-<w:footnotes xmlns:wpc="http://schemas.microsoft.com/office/word/2010/wordprocessingCanvas" xmlns:mc="http://schemas.openxmlformats.org/markup-compatibility/2006" xmlns:o="urn:schemas-microsoft-com:office:office" xmlns:r="http://schemas.openxmlformats.org/officeDocument/2006/relationships" xmlns:m="http://schemas.openxmlformats.org/officeDocument/2006/math" xmlns:v="urn:schemas-microsoft-com:vml" xmlns:wp14="http://schemas.microsoft.com/office/word/2010/wordprocessingDrawing" xmlns:wp="http://schemas.openxmlformats.org/drawingml/2006/wordprocessingDrawing" xmlns:w10="urn:schemas-microsoft-com:office:word" xmlns:w="http://schemas.openxmlformats.org/wordprocessingml/2006/main" xmlns:w14="http://schemas.microsoft.com/office/word/2010/wordml" xmlns:w15="http://schemas.microsoft.com/office/word/2012/wordml" xmlns:wpg="http://schemas.microsoft.com/office/word/2010/wordprocessingGroup" xmlns:wpi="http://schemas.microsoft.com/office/word/2010/wordprocessingInk" xmlns:wne="http://schemas.microsoft.com/office/word/2006/wordml" xmlns:wps="http://schemas.microsoft.com/office/word/2010/wordprocessingShape" mc:Ignorable="w14 w15 wp14">
+<w:footnotes xmlns:wpc="http://schemas.microsoft.com/office/word/2010/wordprocessingCanvas" xmlns:mc="http://schemas.openxmlformats.org/markup-compatibility/2006" xmlns:o="urn:schemas-microsoft-com:office:office" xmlns:r="http://schemas.openxmlformats.org/officeDocument/2006/relationships" xmlns:m="http://schemas.openxmlformats.org/officeDocument/2006/math" xmlns:v="urn:schemas-microsoft-com:vml" xmlns:wp14="http://schemas.microsoft.com/office/word/2010/wordprocessingDrawing" xmlns:wp="http://schemas.openxmlformats.org/drawingml/2006/wordprocessingDrawing" xmlns:w10="urn:schemas-microsoft-com:office:word" xmlns:w="http://schemas.openxmlformats.org/wordprocessingml/2006/main" xmlns:w14="http://schemas.microsoft.com/office/word/2010/wordml" xmlns:wpg="http://schemas.microsoft.com/office/word/2010/wordprocessingGroup" xmlns:wpi="http://schemas.microsoft.com/office/word/2010/wordprocessingInk" xmlns:wne="http://schemas.microsoft.com/office/word/2006/wordml" xmlns:wps="http://schemas.microsoft.com/office/word/2010/wordprocessingShape" mc:Ignorable="w14 wp14">
   <w:footnote w:type="separator" w:id="-1">
     <w:p>
       <w:pPr>
@@ -8527,7 +10032,7 @@
 </file>
 
 <file path=word/numbering.xml><?xml version="1.0" encoding="utf-8"?>
-<w:numbering xmlns:wpc="http://schemas.microsoft.com/office/word/2010/wordprocessingCanvas" xmlns:mc="http://schemas.openxmlformats.org/markup-compatibility/2006" xmlns:o="urn:schemas-microsoft-com:office:office" xmlns:r="http://schemas.openxmlformats.org/officeDocument/2006/relationships" xmlns:m="http://schemas.openxmlformats.org/officeDocument/2006/math" xmlns:v="urn:schemas-microsoft-com:vml" xmlns:wp14="http://schemas.microsoft.com/office/word/2010/wordprocessingDrawing" xmlns:wp="http://schemas.openxmlformats.org/drawingml/2006/wordprocessingDrawing" xmlns:w10="urn:schemas-microsoft-com:office:word" xmlns:w="http://schemas.openxmlformats.org/wordprocessingml/2006/main" xmlns:w14="http://schemas.microsoft.com/office/word/2010/wordml" xmlns:w15="http://schemas.microsoft.com/office/word/2012/wordml" xmlns:wpg="http://schemas.microsoft.com/office/word/2010/wordprocessingGroup" xmlns:wpi="http://schemas.microsoft.com/office/word/2010/wordprocessingInk" xmlns:wne="http://schemas.microsoft.com/office/word/2006/wordml" xmlns:wps="http://schemas.microsoft.com/office/word/2010/wordprocessingShape" mc:Ignorable="w14 w15 wp14">
+<w:numbering xmlns:wpc="http://schemas.microsoft.com/office/word/2010/wordprocessingCanvas" xmlns:mc="http://schemas.openxmlformats.org/markup-compatibility/2006" xmlns:o="urn:schemas-microsoft-com:office:office" xmlns:r="http://schemas.openxmlformats.org/officeDocument/2006/relationships" xmlns:m="http://schemas.openxmlformats.org/officeDocument/2006/math" xmlns:v="urn:schemas-microsoft-com:vml" xmlns:wp14="http://schemas.microsoft.com/office/word/2010/wordprocessingDrawing" xmlns:wp="http://schemas.openxmlformats.org/drawingml/2006/wordprocessingDrawing" xmlns:w10="urn:schemas-microsoft-com:office:word" xmlns:w="http://schemas.openxmlformats.org/wordprocessingml/2006/main" xmlns:w14="http://schemas.microsoft.com/office/word/2010/wordml" xmlns:wpg="http://schemas.microsoft.com/office/word/2010/wordprocessingGroup" xmlns:wpi="http://schemas.microsoft.com/office/word/2010/wordprocessingInk" xmlns:wne="http://schemas.microsoft.com/office/word/2006/wordml" xmlns:wps="http://schemas.microsoft.com/office/word/2010/wordprocessingShape" mc:Ignorable="w14 wp14">
   <w:abstractNum w:abstractNumId="0">
     <w:nsid w:val="04CE0E80"/>
     <w:multiLevelType w:val="hybridMultilevel"/>
@@ -8902,12 +10407,12 @@
   <w:abstractNum w:abstractNumId="4">
     <w:nsid w:val="19D82B33"/>
     <w:multiLevelType w:val="multilevel"/>
-    <w:tmpl w:val="1094448A"/>
+    <w:tmpl w:val="07DE37EC"/>
     <w:lvl w:ilvl="0">
       <w:start w:val="1"/>
-      <w:numFmt w:val="decimal"/>
+      <w:numFmt w:val="upperRoman"/>
       <w:lvlText w:val="%1."/>
-      <w:lvlJc w:val="left"/>
+      <w:lvlJc w:val="right"/>
       <w:pPr>
         <w:ind w:left="720" w:hanging="360"/>
       </w:pPr>
@@ -9658,6 +11163,95 @@
       <w:pPr>
         <w:ind w:left="720" w:hanging="360"/>
       </w:pPr>
+    </w:lvl>
+    <w:lvl w:ilvl="1" w:tplc="04090019" w:tentative="1">
+      <w:start w:val="1"/>
+      <w:numFmt w:val="lowerLetter"/>
+      <w:lvlText w:val="%2."/>
+      <w:lvlJc w:val="left"/>
+      <w:pPr>
+        <w:ind w:left="1440" w:hanging="360"/>
+      </w:pPr>
+    </w:lvl>
+    <w:lvl w:ilvl="2" w:tplc="0409001B" w:tentative="1">
+      <w:start w:val="1"/>
+      <w:numFmt w:val="lowerRoman"/>
+      <w:lvlText w:val="%3."/>
+      <w:lvlJc w:val="right"/>
+      <w:pPr>
+        <w:ind w:left="2160" w:hanging="180"/>
+      </w:pPr>
+    </w:lvl>
+    <w:lvl w:ilvl="3" w:tplc="0409000F" w:tentative="1">
+      <w:start w:val="1"/>
+      <w:numFmt w:val="decimal"/>
+      <w:lvlText w:val="%4."/>
+      <w:lvlJc w:val="left"/>
+      <w:pPr>
+        <w:ind w:left="2880" w:hanging="360"/>
+      </w:pPr>
+    </w:lvl>
+    <w:lvl w:ilvl="4" w:tplc="04090019" w:tentative="1">
+      <w:start w:val="1"/>
+      <w:numFmt w:val="lowerLetter"/>
+      <w:lvlText w:val="%5."/>
+      <w:lvlJc w:val="left"/>
+      <w:pPr>
+        <w:ind w:left="3600" w:hanging="360"/>
+      </w:pPr>
+    </w:lvl>
+    <w:lvl w:ilvl="5" w:tplc="0409001B" w:tentative="1">
+      <w:start w:val="1"/>
+      <w:numFmt w:val="lowerRoman"/>
+      <w:lvlText w:val="%6."/>
+      <w:lvlJc w:val="right"/>
+      <w:pPr>
+        <w:ind w:left="4320" w:hanging="180"/>
+      </w:pPr>
+    </w:lvl>
+    <w:lvl w:ilvl="6" w:tplc="0409000F" w:tentative="1">
+      <w:start w:val="1"/>
+      <w:numFmt w:val="decimal"/>
+      <w:lvlText w:val="%7."/>
+      <w:lvlJc w:val="left"/>
+      <w:pPr>
+        <w:ind w:left="5040" w:hanging="360"/>
+      </w:pPr>
+    </w:lvl>
+    <w:lvl w:ilvl="7" w:tplc="04090019" w:tentative="1">
+      <w:start w:val="1"/>
+      <w:numFmt w:val="lowerLetter"/>
+      <w:lvlText w:val="%8."/>
+      <w:lvlJc w:val="left"/>
+      <w:pPr>
+        <w:ind w:left="5760" w:hanging="360"/>
+      </w:pPr>
+    </w:lvl>
+    <w:lvl w:ilvl="8" w:tplc="0409001B" w:tentative="1">
+      <w:start w:val="1"/>
+      <w:numFmt w:val="lowerRoman"/>
+      <w:lvlText w:val="%9."/>
+      <w:lvlJc w:val="right"/>
+      <w:pPr>
+        <w:ind w:left="6480" w:hanging="180"/>
+      </w:pPr>
+    </w:lvl>
+  </w:abstractNum>
+  <w:abstractNum w:abstractNumId="13">
+    <w:nsid w:val="667B526B"/>
+    <w:multiLevelType w:val="hybridMultilevel"/>
+    <w:tmpl w:val="FED4C9A2"/>
+    <w:lvl w:ilvl="0" w:tplc="0409000F">
+      <w:start w:val="1"/>
+      <w:numFmt w:val="decimal"/>
+      <w:lvlText w:val="%1."/>
+      <w:lvlJc w:val="left"/>
+      <w:pPr>
+        <w:ind w:left="720" w:hanging="360"/>
+      </w:pPr>
+      <w:rPr>
+        <w:rFonts w:hint="default"/>
+      </w:rPr>
     </w:lvl>
     <w:lvl w:ilvl="1" w:tplc="04090019" w:tentative="1">
       <w:start w:val="1"/>
@@ -9771,11 +11365,14 @@
   <w:num w:numId="13">
     <w:abstractNumId w:val="5"/>
   </w:num>
+  <w:num w:numId="14">
+    <w:abstractNumId w:val="13"/>
+  </w:num>
 </w:numbering>
 </file>
 
 <file path=word/styles.xml><?xml version="1.0" encoding="utf-8"?>
-<w:styles xmlns:mc="http://schemas.openxmlformats.org/markup-compatibility/2006" xmlns:r="http://schemas.openxmlformats.org/officeDocument/2006/relationships" xmlns:w="http://schemas.openxmlformats.org/wordprocessingml/2006/main" xmlns:w14="http://schemas.microsoft.com/office/word/2010/wordml" xmlns:w15="http://schemas.microsoft.com/office/word/2012/wordml" mc:Ignorable="w14 w15">
+<w:styles xmlns:mc="http://schemas.openxmlformats.org/markup-compatibility/2006" xmlns:r="http://schemas.openxmlformats.org/officeDocument/2006/relationships" xmlns:w="http://schemas.openxmlformats.org/wordprocessingml/2006/main" xmlns:w14="http://schemas.microsoft.com/office/word/2010/wordml" mc:Ignorable="w14">
   <w:docDefaults>
     <w:rPrDefault>
       <w:rPr>
@@ -9793,378 +11390,144 @@
       </w:pPr>
     </w:pPrDefault>
   </w:docDefaults>
-  <w:latentStyles w:defLockedState="0" w:defUIPriority="99" w:defSemiHidden="0" w:defUnhideWhenUsed="0" w:defQFormat="0" w:count="371">
-    <w:lsdException w:name="Normal" w:uiPriority="0" w:qFormat="1"/>
-    <w:lsdException w:name="heading 1" w:uiPriority="9" w:qFormat="1"/>
-    <w:lsdException w:name="heading 2" w:semiHidden="1" w:uiPriority="9" w:unhideWhenUsed="1" w:qFormat="1"/>
-    <w:lsdException w:name="heading 3" w:semiHidden="1" w:uiPriority="9" w:unhideWhenUsed="1" w:qFormat="1"/>
-    <w:lsdException w:name="heading 4" w:semiHidden="1" w:uiPriority="9" w:unhideWhenUsed="1" w:qFormat="1"/>
-    <w:lsdException w:name="heading 5" w:semiHidden="1" w:uiPriority="9" w:unhideWhenUsed="1" w:qFormat="1"/>
-    <w:lsdException w:name="heading 6" w:semiHidden="1" w:uiPriority="9" w:unhideWhenUsed="1" w:qFormat="1"/>
-    <w:lsdException w:name="heading 7" w:semiHidden="1" w:uiPriority="9" w:unhideWhenUsed="1" w:qFormat="1"/>
-    <w:lsdException w:name="heading 8" w:semiHidden="1" w:uiPriority="9" w:unhideWhenUsed="1" w:qFormat="1"/>
-    <w:lsdException w:name="heading 9" w:semiHidden="1" w:uiPriority="9" w:unhideWhenUsed="1" w:qFormat="1"/>
-    <w:lsdException w:name="index 1" w:semiHidden="1" w:unhideWhenUsed="1"/>
-    <w:lsdException w:name="index 2" w:semiHidden="1" w:unhideWhenUsed="1"/>
-    <w:lsdException w:name="index 3" w:semiHidden="1" w:unhideWhenUsed="1"/>
-    <w:lsdException w:name="index 4" w:semiHidden="1" w:unhideWhenUsed="1"/>
-    <w:lsdException w:name="index 5" w:semiHidden="1" w:unhideWhenUsed="1"/>
-    <w:lsdException w:name="index 6" w:semiHidden="1" w:unhideWhenUsed="1"/>
-    <w:lsdException w:name="index 7" w:semiHidden="1" w:unhideWhenUsed="1"/>
-    <w:lsdException w:name="index 8" w:semiHidden="1" w:unhideWhenUsed="1"/>
-    <w:lsdException w:name="index 9" w:semiHidden="1" w:unhideWhenUsed="1"/>
-    <w:lsdException w:name="toc 1" w:semiHidden="1" w:uiPriority="39" w:unhideWhenUsed="1"/>
-    <w:lsdException w:name="toc 2" w:semiHidden="1" w:uiPriority="39" w:unhideWhenUsed="1"/>
-    <w:lsdException w:name="toc 3" w:semiHidden="1" w:uiPriority="39" w:unhideWhenUsed="1"/>
-    <w:lsdException w:name="toc 4" w:semiHidden="1" w:uiPriority="39" w:unhideWhenUsed="1"/>
-    <w:lsdException w:name="toc 5" w:semiHidden="1" w:uiPriority="39" w:unhideWhenUsed="1"/>
-    <w:lsdException w:name="toc 6" w:semiHidden="1" w:uiPriority="39" w:unhideWhenUsed="1"/>
-    <w:lsdException w:name="toc 7" w:semiHidden="1" w:uiPriority="39" w:unhideWhenUsed="1"/>
-    <w:lsdException w:name="toc 8" w:semiHidden="1" w:uiPriority="39" w:unhideWhenUsed="1"/>
-    <w:lsdException w:name="toc 9" w:semiHidden="1" w:uiPriority="39" w:unhideWhenUsed="1"/>
-    <w:lsdException w:name="Normal Indent" w:semiHidden="1" w:unhideWhenUsed="1"/>
-    <w:lsdException w:name="footnote text" w:semiHidden="1" w:unhideWhenUsed="1"/>
-    <w:lsdException w:name="annotation text" w:semiHidden="1" w:unhideWhenUsed="1"/>
-    <w:lsdException w:name="header" w:semiHidden="1" w:unhideWhenUsed="1"/>
-    <w:lsdException w:name="footer" w:semiHidden="1" w:unhideWhenUsed="1"/>
-    <w:lsdException w:name="index heading" w:semiHidden="1" w:unhideWhenUsed="1"/>
-    <w:lsdException w:name="caption" w:semiHidden="1" w:uiPriority="35" w:unhideWhenUsed="1" w:qFormat="1"/>
-    <w:lsdException w:name="table of figures" w:semiHidden="1" w:unhideWhenUsed="1"/>
-    <w:lsdException w:name="envelope address" w:semiHidden="1" w:unhideWhenUsed="1"/>
-    <w:lsdException w:name="envelope return" w:semiHidden="1" w:unhideWhenUsed="1"/>
-    <w:lsdException w:name="footnote reference" w:semiHidden="1" w:unhideWhenUsed="1"/>
-    <w:lsdException w:name="annotation reference" w:semiHidden="1" w:unhideWhenUsed="1"/>
-    <w:lsdException w:name="line number" w:semiHidden="1" w:unhideWhenUsed="1"/>
-    <w:lsdException w:name="page number" w:semiHidden="1" w:unhideWhenUsed="1"/>
-    <w:lsdException w:name="endnote reference" w:semiHidden="1" w:unhideWhenUsed="1"/>
-    <w:lsdException w:name="endnote text" w:semiHidden="1" w:unhideWhenUsed="1"/>
-    <w:lsdException w:name="table of authorities" w:semiHidden="1" w:unhideWhenUsed="1"/>
-    <w:lsdException w:name="macro" w:semiHidden="1" w:unhideWhenUsed="1"/>
-    <w:lsdException w:name="toa heading" w:semiHidden="1" w:unhideWhenUsed="1"/>
-    <w:lsdException w:name="List" w:semiHidden="1" w:unhideWhenUsed="1"/>
-    <w:lsdException w:name="List Bullet" w:semiHidden="1" w:unhideWhenUsed="1"/>
-    <w:lsdException w:name="List Number" w:semiHidden="1" w:unhideWhenUsed="1"/>
-    <w:lsdException w:name="List 2" w:semiHidden="1" w:unhideWhenUsed="1"/>
-    <w:lsdException w:name="List 3" w:semiHidden="1" w:unhideWhenUsed="1"/>
-    <w:lsdException w:name="List 4" w:semiHidden="1" w:unhideWhenUsed="1"/>
-    <w:lsdException w:name="List 5" w:semiHidden="1" w:unhideWhenUsed="1"/>
-    <w:lsdException w:name="List Bullet 2" w:semiHidden="1" w:unhideWhenUsed="1"/>
-    <w:lsdException w:name="List Bullet 3" w:semiHidden="1" w:unhideWhenUsed="1"/>
-    <w:lsdException w:name="List Bullet 4" w:semiHidden="1" w:unhideWhenUsed="1"/>
-    <w:lsdException w:name="List Bullet 5" w:semiHidden="1" w:unhideWhenUsed="1"/>
-    <w:lsdException w:name="List Number 2" w:semiHidden="1" w:unhideWhenUsed="1"/>
-    <w:lsdException w:name="List Number 3" w:semiHidden="1" w:unhideWhenUsed="1"/>
-    <w:lsdException w:name="List Number 4" w:semiHidden="1" w:unhideWhenUsed="1"/>
-    <w:lsdException w:name="List Number 5" w:semiHidden="1" w:unhideWhenUsed="1"/>
-    <w:lsdException w:name="Title" w:uiPriority="10" w:qFormat="1"/>
-    <w:lsdException w:name="Closing" w:semiHidden="1" w:unhideWhenUsed="1"/>
-    <w:lsdException w:name="Signature" w:semiHidden="1" w:unhideWhenUsed="1"/>
-    <w:lsdException w:name="Default Paragraph Font" w:semiHidden="1" w:uiPriority="1" w:unhideWhenUsed="1"/>
-    <w:lsdException w:name="Body Text" w:semiHidden="1" w:unhideWhenUsed="1"/>
-    <w:lsdException w:name="Body Text Indent" w:semiHidden="1" w:unhideWhenUsed="1"/>
-    <w:lsdException w:name="List Continue" w:semiHidden="1" w:unhideWhenUsed="1"/>
-    <w:lsdException w:name="List Continue 2" w:semiHidden="1" w:unhideWhenUsed="1"/>
-    <w:lsdException w:name="List Continue 3" w:semiHidden="1" w:unhideWhenUsed="1"/>
-    <w:lsdException w:name="List Continue 4" w:semiHidden="1" w:unhideWhenUsed="1"/>
-    <w:lsdException w:name="List Continue 5" w:semiHidden="1" w:unhideWhenUsed="1"/>
-    <w:lsdException w:name="Message Header" w:semiHidden="1" w:unhideWhenUsed="1"/>
-    <w:lsdException w:name="Subtitle" w:uiPriority="11" w:qFormat="1"/>
-    <w:lsdException w:name="Salutation" w:semiHidden="1" w:unhideWhenUsed="1"/>
-    <w:lsdException w:name="Date" w:semiHidden="1" w:unhideWhenUsed="1"/>
-    <w:lsdException w:name="Body Text First Indent" w:semiHidden="1" w:unhideWhenUsed="1"/>
-    <w:lsdException w:name="Body Text First Indent 2" w:semiHidden="1" w:unhideWhenUsed="1"/>
-    <w:lsdException w:name="Note Heading" w:semiHidden="1" w:unhideWhenUsed="1"/>
-    <w:lsdException w:name="Body Text 2" w:semiHidden="1" w:unhideWhenUsed="1"/>
-    <w:lsdException w:name="Body Text 3" w:semiHidden="1" w:unhideWhenUsed="1"/>
-    <w:lsdException w:name="Body Text Indent 2" w:semiHidden="1" w:unhideWhenUsed="1"/>
-    <w:lsdException w:name="Body Text Indent 3" w:semiHidden="1" w:unhideWhenUsed="1"/>
-    <w:lsdException w:name="Block Text" w:semiHidden="1" w:unhideWhenUsed="1"/>
-    <w:lsdException w:name="Hyperlink" w:semiHidden="1" w:unhideWhenUsed="1"/>
-    <w:lsdException w:name="FollowedHyperlink" w:semiHidden="1" w:unhideWhenUsed="1"/>
-    <w:lsdException w:name="Strong" w:uiPriority="22" w:qFormat="1"/>
-    <w:lsdException w:name="Emphasis" w:uiPriority="20" w:qFormat="1"/>
-    <w:lsdException w:name="Document Map" w:semiHidden="1" w:unhideWhenUsed="1"/>
-    <w:lsdException w:name="Plain Text" w:semiHidden="1" w:unhideWhenUsed="1"/>
-    <w:lsdException w:name="E-mail Signature" w:semiHidden="1" w:unhideWhenUsed="1"/>
-    <w:lsdException w:name="HTML Top of Form" w:semiHidden="1" w:unhideWhenUsed="1"/>
-    <w:lsdException w:name="HTML Bottom of Form" w:semiHidden="1" w:unhideWhenUsed="1"/>
-    <w:lsdException w:name="Normal (Web)" w:semiHidden="1" w:unhideWhenUsed="1"/>
-    <w:lsdException w:name="HTML Acronym" w:semiHidden="1" w:unhideWhenUsed="1"/>
-    <w:lsdException w:name="HTML Address" w:semiHidden="1" w:unhideWhenUsed="1"/>
-    <w:lsdException w:name="HTML Cite" w:semiHidden="1" w:unhideWhenUsed="1"/>
-    <w:lsdException w:name="HTML Code" w:semiHidden="1" w:unhideWhenUsed="1"/>
-    <w:lsdException w:name="HTML Definition" w:semiHidden="1" w:unhideWhenUsed="1"/>
-    <w:lsdException w:name="HTML Keyboard" w:semiHidden="1" w:unhideWhenUsed="1"/>
-    <w:lsdException w:name="HTML Preformatted" w:semiHidden="1" w:unhideWhenUsed="1"/>
-    <w:lsdException w:name="HTML Sample" w:semiHidden="1" w:unhideWhenUsed="1"/>
-    <w:lsdException w:name="HTML Typewriter" w:semiHidden="1" w:unhideWhenUsed="1"/>
-    <w:lsdException w:name="HTML Variable" w:semiHidden="1" w:unhideWhenUsed="1"/>
-    <w:lsdException w:name="Normal Table" w:semiHidden="1" w:unhideWhenUsed="1"/>
-    <w:lsdException w:name="annotation subject" w:semiHidden="1" w:unhideWhenUsed="1"/>
-    <w:lsdException w:name="No List" w:semiHidden="1" w:unhideWhenUsed="1"/>
-    <w:lsdException w:name="Outline List 1" w:semiHidden="1" w:unhideWhenUsed="1"/>
-    <w:lsdException w:name="Outline List 2" w:semiHidden="1" w:unhideWhenUsed="1"/>
-    <w:lsdException w:name="Outline List 3" w:semiHidden="1" w:unhideWhenUsed="1"/>
-    <w:lsdException w:name="Table Simple 1" w:semiHidden="1" w:unhideWhenUsed="1"/>
-    <w:lsdException w:name="Table Simple 2" w:semiHidden="1" w:unhideWhenUsed="1"/>
-    <w:lsdException w:name="Table Simple 3" w:semiHidden="1" w:unhideWhenUsed="1"/>
-    <w:lsdException w:name="Table Classic 1" w:semiHidden="1" w:unhideWhenUsed="1"/>
-    <w:lsdException w:name="Table Classic 2" w:semiHidden="1" w:unhideWhenUsed="1"/>
-    <w:lsdException w:name="Table Classic 3" w:semiHidden="1" w:unhideWhenUsed="1"/>
-    <w:lsdException w:name="Table Classic 4" w:semiHidden="1" w:unhideWhenUsed="1"/>
-    <w:lsdException w:name="Table Colorful 1" w:semiHidden="1" w:unhideWhenUsed="1"/>
-    <w:lsdException w:name="Table Colorful 2" w:semiHidden="1" w:unhideWhenUsed="1"/>
-    <w:lsdException w:name="Table Colorful 3" w:semiHidden="1" w:unhideWhenUsed="1"/>
-    <w:lsdException w:name="Table Columns 1" w:semiHidden="1" w:unhideWhenUsed="1"/>
-    <w:lsdException w:name="Table Columns 2" w:semiHidden="1" w:unhideWhenUsed="1"/>
-    <w:lsdException w:name="Table Columns 3" w:semiHidden="1" w:unhideWhenUsed="1"/>
-    <w:lsdException w:name="Table Columns 4" w:semiHidden="1" w:unhideWhenUsed="1"/>
-    <w:lsdException w:name="Table Columns 5" w:semiHidden="1" w:unhideWhenUsed="1"/>
-    <w:lsdException w:name="Table Grid 1" w:semiHidden="1" w:unhideWhenUsed="1"/>
-    <w:lsdException w:name="Table Grid 2" w:semiHidden="1" w:unhideWhenUsed="1"/>
-    <w:lsdException w:name="Table Grid 3" w:semiHidden="1" w:unhideWhenUsed="1"/>
-    <w:lsdException w:name="Table Grid 4" w:semiHidden="1" w:unhideWhenUsed="1"/>
-    <w:lsdException w:name="Table Grid 5" w:semiHidden="1" w:unhideWhenUsed="1"/>
-    <w:lsdException w:name="Table Grid 6" w:semiHidden="1" w:unhideWhenUsed="1"/>
-    <w:lsdException w:name="Table Grid 7" w:semiHidden="1" w:unhideWhenUsed="1"/>
-    <w:lsdException w:name="Table Grid 8" w:semiHidden="1" w:unhideWhenUsed="1"/>
-    <w:lsdException w:name="Table List 1" w:semiHidden="1" w:unhideWhenUsed="1"/>
-    <w:lsdException w:name="Table List 2" w:semiHidden="1" w:unhideWhenUsed="1"/>
-    <w:lsdException w:name="Table List 3" w:semiHidden="1" w:unhideWhenUsed="1"/>
-    <w:lsdException w:name="Table List 4" w:semiHidden="1" w:unhideWhenUsed="1"/>
-    <w:lsdException w:name="Table List 5" w:semiHidden="1" w:unhideWhenUsed="1"/>
-    <w:lsdException w:name="Table List 6" w:semiHidden="1" w:unhideWhenUsed="1"/>
-    <w:lsdException w:name="Table List 7" w:semiHidden="1" w:unhideWhenUsed="1"/>
-    <w:lsdException w:name="Table List 8" w:semiHidden="1" w:unhideWhenUsed="1"/>
-    <w:lsdException w:name="Table 3D effects 1" w:semiHidden="1" w:unhideWhenUsed="1"/>
-    <w:lsdException w:name="Table 3D effects 2" w:semiHidden="1" w:unhideWhenUsed="1"/>
-    <w:lsdException w:name="Table 3D effects 3" w:semiHidden="1" w:unhideWhenUsed="1"/>
-    <w:lsdException w:name="Table Contemporary" w:semiHidden="1" w:unhideWhenUsed="1"/>
-    <w:lsdException w:name="Table Elegant" w:semiHidden="1" w:unhideWhenUsed="1"/>
-    <w:lsdException w:name="Table Professional" w:semiHidden="1" w:unhideWhenUsed="1"/>
-    <w:lsdException w:name="Table Subtle 1" w:semiHidden="1" w:unhideWhenUsed="1"/>
-    <w:lsdException w:name="Table Subtle 2" w:semiHidden="1" w:unhideWhenUsed="1"/>
-    <w:lsdException w:name="Table Web 1" w:semiHidden="1" w:unhideWhenUsed="1"/>
-    <w:lsdException w:name="Table Web 2" w:semiHidden="1" w:unhideWhenUsed="1"/>
-    <w:lsdException w:name="Table Web 3" w:semiHidden="1" w:unhideWhenUsed="1"/>
-    <w:lsdException w:name="Balloon Text" w:semiHidden="1" w:unhideWhenUsed="1"/>
-    <w:lsdException w:name="Table Grid" w:uiPriority="39"/>
-    <w:lsdException w:name="Table Theme" w:semiHidden="1" w:unhideWhenUsed="1"/>
-    <w:lsdException w:name="Placeholder Text" w:semiHidden="1"/>
-    <w:lsdException w:name="No Spacing" w:uiPriority="1" w:qFormat="1"/>
-    <w:lsdException w:name="Light Shading" w:uiPriority="60"/>
-    <w:lsdException w:name="Light List" w:uiPriority="61"/>
-    <w:lsdException w:name="Light Grid" w:uiPriority="62"/>
-    <w:lsdException w:name="Medium Shading 1" w:uiPriority="63"/>
-    <w:lsdException w:name="Medium Shading 2" w:uiPriority="64"/>
-    <w:lsdException w:name="Medium List 1" w:uiPriority="65"/>
-    <w:lsdException w:name="Medium List 2" w:uiPriority="66"/>
-    <w:lsdException w:name="Medium Grid 1" w:uiPriority="67"/>
-    <w:lsdException w:name="Medium Grid 2" w:uiPriority="68"/>
-    <w:lsdException w:name="Medium Grid 3" w:uiPriority="69"/>
-    <w:lsdException w:name="Dark List" w:uiPriority="70"/>
-    <w:lsdException w:name="Colorful Shading" w:uiPriority="71"/>
-    <w:lsdException w:name="Colorful List" w:uiPriority="72"/>
-    <w:lsdException w:name="Colorful Grid" w:uiPriority="73"/>
-    <w:lsdException w:name="Light Shading Accent 1" w:uiPriority="60"/>
-    <w:lsdException w:name="Light List Accent 1" w:uiPriority="61"/>
-    <w:lsdException w:name="Light Grid Accent 1" w:uiPriority="62"/>
-    <w:lsdException w:name="Medium Shading 1 Accent 1" w:uiPriority="63"/>
-    <w:lsdException w:name="Medium Shading 2 Accent 1" w:uiPriority="64"/>
-    <w:lsdException w:name="Medium List 1 Accent 1" w:uiPriority="65"/>
-    <w:lsdException w:name="Revision" w:semiHidden="1"/>
-    <w:lsdException w:name="List Paragraph" w:uiPriority="34" w:qFormat="1"/>
-    <w:lsdException w:name="Quote" w:uiPriority="29" w:qFormat="1"/>
-    <w:lsdException w:name="Intense Quote" w:uiPriority="30" w:qFormat="1"/>
-    <w:lsdException w:name="Medium List 2 Accent 1" w:uiPriority="66"/>
-    <w:lsdException w:name="Medium Grid 1 Accent 1" w:uiPriority="67"/>
-    <w:lsdException w:name="Medium Grid 2 Accent 1" w:uiPriority="68"/>
-    <w:lsdException w:name="Medium Grid 3 Accent 1" w:uiPriority="69"/>
-    <w:lsdException w:name="Dark List Accent 1" w:uiPriority="70"/>
-    <w:lsdException w:name="Colorful Shading Accent 1" w:uiPriority="71"/>
-    <w:lsdException w:name="Colorful List Accent 1" w:uiPriority="72"/>
-    <w:lsdException w:name="Colorful Grid Accent 1" w:uiPriority="73"/>
-    <w:lsdException w:name="Light Shading Accent 2" w:uiPriority="60"/>
-    <w:lsdException w:name="Light List Accent 2" w:uiPriority="61"/>
-    <w:lsdException w:name="Light Grid Accent 2" w:uiPriority="62"/>
-    <w:lsdException w:name="Medium Shading 1 Accent 2" w:uiPriority="63"/>
-    <w:lsdException w:name="Medium Shading 2 Accent 2" w:uiPriority="64"/>
-    <w:lsdException w:name="Medium List 1 Accent 2" w:uiPriority="65"/>
-    <w:lsdException w:name="Medium List 2 Accent 2" w:uiPriority="66"/>
-    <w:lsdException w:name="Medium Grid 1 Accent 2" w:uiPriority="67"/>
-    <w:lsdException w:name="Medium Grid 2 Accent 2" w:uiPriority="68"/>
-    <w:lsdException w:name="Medium Grid 3 Accent 2" w:uiPriority="69"/>
-    <w:lsdException w:name="Dark List Accent 2" w:uiPriority="70"/>
-    <w:lsdException w:name="Colorful Shading Accent 2" w:uiPriority="71"/>
-    <w:lsdException w:name="Colorful List Accent 2" w:uiPriority="72"/>
-    <w:lsdException w:name="Colorful Grid Accent 2" w:uiPriority="73"/>
-    <w:lsdException w:name="Light Shading Accent 3" w:uiPriority="60"/>
-    <w:lsdException w:name="Light List Accent 3" w:uiPriority="61"/>
-    <w:lsdException w:name="Light Grid Accent 3" w:uiPriority="62"/>
-    <w:lsdException w:name="Medium Shading 1 Accent 3" w:uiPriority="63"/>
-    <w:lsdException w:name="Medium Shading 2 Accent 3" w:uiPriority="64"/>
-    <w:lsdException w:name="Medium List 1 Accent 3" w:uiPriority="65"/>
-    <w:lsdException w:name="Medium List 2 Accent 3" w:uiPriority="66"/>
-    <w:lsdException w:name="Medium Grid 1 Accent 3" w:uiPriority="67"/>
-    <w:lsdException w:name="Medium Grid 2 Accent 3" w:uiPriority="68"/>
-    <w:lsdException w:name="Medium Grid 3 Accent 3" w:uiPriority="69"/>
-    <w:lsdException w:name="Dark List Accent 3" w:uiPriority="70"/>
-    <w:lsdException w:name="Colorful Shading Accent 3" w:uiPriority="71"/>
-    <w:lsdException w:name="Colorful List Accent 3" w:uiPriority="72"/>
-    <w:lsdException w:name="Colorful Grid Accent 3" w:uiPriority="73"/>
-    <w:lsdException w:name="Light Shading Accent 4" w:uiPriority="60"/>
-    <w:lsdException w:name="Light List Accent 4" w:uiPriority="61"/>
-    <w:lsdException w:name="Light Grid Accent 4" w:uiPriority="62"/>
-    <w:lsdException w:name="Medium Shading 1 Accent 4" w:uiPriority="63"/>
-    <w:lsdException w:name="Medium Shading 2 Accent 4" w:uiPriority="64"/>
-    <w:lsdException w:name="Medium List 1 Accent 4" w:uiPriority="65"/>
-    <w:lsdException w:name="Medium List 2 Accent 4" w:uiPriority="66"/>
-    <w:lsdException w:name="Medium Grid 1 Accent 4" w:uiPriority="67"/>
-    <w:lsdException w:name="Medium Grid 2 Accent 4" w:uiPriority="68"/>
-    <w:lsdException w:name="Medium Grid 3 Accent 4" w:uiPriority="69"/>
-    <w:lsdException w:name="Dark List Accent 4" w:uiPriority="70"/>
-    <w:lsdException w:name="Colorful Shading Accent 4" w:uiPriority="71"/>
-    <w:lsdException w:name="Colorful List Accent 4" w:uiPriority="72"/>
-    <w:lsdException w:name="Colorful Grid Accent 4" w:uiPriority="73"/>
-    <w:lsdException w:name="Light Shading Accent 5" w:uiPriority="60"/>
-    <w:lsdException w:name="Light List Accent 5" w:uiPriority="61"/>
-    <w:lsdException w:name="Light Grid Accent 5" w:uiPriority="62"/>
-    <w:lsdException w:name="Medium Shading 1 Accent 5" w:uiPriority="63"/>
-    <w:lsdException w:name="Medium Shading 2 Accent 5" w:uiPriority="64"/>
-    <w:lsdException w:name="Medium List 1 Accent 5" w:uiPriority="65"/>
-    <w:lsdException w:name="Medium List 2 Accent 5" w:uiPriority="66"/>
-    <w:lsdException w:name="Medium Grid 1 Accent 5" w:uiPriority="67"/>
-    <w:lsdException w:name="Medium Grid 2 Accent 5" w:uiPriority="68"/>
-    <w:lsdException w:name="Medium Grid 3 Accent 5" w:uiPriority="69"/>
-    <w:lsdException w:name="Dark List Accent 5" w:uiPriority="70"/>
-    <w:lsdException w:name="Colorful Shading Accent 5" w:uiPriority="71"/>
-    <w:lsdException w:name="Colorful List Accent 5" w:uiPriority="72"/>
-    <w:lsdException w:name="Colorful Grid Accent 5" w:uiPriority="73"/>
-    <w:lsdException w:name="Light Shading Accent 6" w:uiPriority="60"/>
-    <w:lsdException w:name="Light List Accent 6" w:uiPriority="61"/>
-    <w:lsdException w:name="Light Grid Accent 6" w:uiPriority="62"/>
-    <w:lsdException w:name="Medium Shading 1 Accent 6" w:uiPriority="63"/>
-    <w:lsdException w:name="Medium Shading 2 Accent 6" w:uiPriority="64"/>
-    <w:lsdException w:name="Medium List 1 Accent 6" w:uiPriority="65"/>
-    <w:lsdException w:name="Medium List 2 Accent 6" w:uiPriority="66"/>
-    <w:lsdException w:name="Medium Grid 1 Accent 6" w:uiPriority="67"/>
-    <w:lsdException w:name="Medium Grid 2 Accent 6" w:uiPriority="68"/>
-    <w:lsdException w:name="Medium Grid 3 Accent 6" w:uiPriority="69"/>
-    <w:lsdException w:name="Dark List Accent 6" w:uiPriority="70"/>
-    <w:lsdException w:name="Colorful Shading Accent 6" w:uiPriority="71"/>
-    <w:lsdException w:name="Colorful List Accent 6" w:uiPriority="72"/>
-    <w:lsdException w:name="Colorful Grid Accent 6" w:uiPriority="73"/>
-    <w:lsdException w:name="Subtle Emphasis" w:uiPriority="19" w:qFormat="1"/>
-    <w:lsdException w:name="Intense Emphasis" w:uiPriority="21" w:qFormat="1"/>
-    <w:lsdException w:name="Subtle Reference" w:uiPriority="31" w:qFormat="1"/>
-    <w:lsdException w:name="Intense Reference" w:uiPriority="32" w:qFormat="1"/>
-    <w:lsdException w:name="Book Title" w:uiPriority="33" w:qFormat="1"/>
-    <w:lsdException w:name="Bibliography" w:semiHidden="1" w:uiPriority="37" w:unhideWhenUsed="1"/>
-    <w:lsdException w:name="TOC Heading" w:semiHidden="1" w:uiPriority="39" w:unhideWhenUsed="1" w:qFormat="1"/>
-    <w:lsdException w:name="Plain Table 1" w:uiPriority="41"/>
-    <w:lsdException w:name="Plain Table 2" w:uiPriority="42"/>
-    <w:lsdException w:name="Plain Table 3" w:uiPriority="43"/>
-    <w:lsdException w:name="Plain Table 4" w:uiPriority="44"/>
-    <w:lsdException w:name="Plain Table 5" w:uiPriority="45"/>
-    <w:lsdException w:name="Grid Table Light" w:uiPriority="40"/>
-    <w:lsdException w:name="Grid Table 1 Light" w:uiPriority="46"/>
-    <w:lsdException w:name="Grid Table 2" w:uiPriority="47"/>
-    <w:lsdException w:name="Grid Table 3" w:uiPriority="48"/>
-    <w:lsdException w:name="Grid Table 4" w:uiPriority="49"/>
-    <w:lsdException w:name="Grid Table 5 Dark" w:uiPriority="50"/>
-    <w:lsdException w:name="Grid Table 6 Colorful" w:uiPriority="51"/>
-    <w:lsdException w:name="Grid Table 7 Colorful" w:uiPriority="52"/>
-    <w:lsdException w:name="Grid Table 1 Light Accent 1" w:uiPriority="46"/>
-    <w:lsdException w:name="Grid Table 2 Accent 1" w:uiPriority="47"/>
-    <w:lsdException w:name="Grid Table 3 Accent 1" w:uiPriority="48"/>
-    <w:lsdException w:name="Grid Table 4 Accent 1" w:uiPriority="49"/>
-    <w:lsdException w:name="Grid Table 5 Dark Accent 1" w:uiPriority="50"/>
-    <w:lsdException w:name="Grid Table 6 Colorful Accent 1" w:uiPriority="51"/>
-    <w:lsdException w:name="Grid Table 7 Colorful Accent 1" w:uiPriority="52"/>
-    <w:lsdException w:name="Grid Table 1 Light Accent 2" w:uiPriority="46"/>
-    <w:lsdException w:name="Grid Table 2 Accent 2" w:uiPriority="47"/>
-    <w:lsdException w:name="Grid Table 3 Accent 2" w:uiPriority="48"/>
-    <w:lsdException w:name="Grid Table 4 Accent 2" w:uiPriority="49"/>
-    <w:lsdException w:name="Grid Table 5 Dark Accent 2" w:uiPriority="50"/>
-    <w:lsdException w:name="Grid Table 6 Colorful Accent 2" w:uiPriority="51"/>
-    <w:lsdException w:name="Grid Table 7 Colorful Accent 2" w:uiPriority="52"/>
-    <w:lsdException w:name="Grid Table 1 Light Accent 3" w:uiPriority="46"/>
-    <w:lsdException w:name="Grid Table 2 Accent 3" w:uiPriority="47"/>
-    <w:lsdException w:name="Grid Table 3 Accent 3" w:uiPriority="48"/>
-    <w:lsdException w:name="Grid Table 4 Accent 3" w:uiPriority="49"/>
-    <w:lsdException w:name="Grid Table 5 Dark Accent 3" w:uiPriority="50"/>
-    <w:lsdException w:name="Grid Table 6 Colorful Accent 3" w:uiPriority="51"/>
-    <w:lsdException w:name="Grid Table 7 Colorful Accent 3" w:uiPriority="52"/>
-    <w:lsdException w:name="Grid Table 1 Light Accent 4" w:uiPriority="46"/>
-    <w:lsdException w:name="Grid Table 2 Accent 4" w:uiPriority="47"/>
-    <w:lsdException w:name="Grid Table 3 Accent 4" w:uiPriority="48"/>
-    <w:lsdException w:name="Grid Table 4 Accent 4" w:uiPriority="49"/>
-    <w:lsdException w:name="Grid Table 5 Dark Accent 4" w:uiPriority="50"/>
-    <w:lsdException w:name="Grid Table 6 Colorful Accent 4" w:uiPriority="51"/>
-    <w:lsdException w:name="Grid Table 7 Colorful Accent 4" w:uiPriority="52"/>
-    <w:lsdException w:name="Grid Table 1 Light Accent 5" w:uiPriority="46"/>
-    <w:lsdException w:name="Grid Table 2 Accent 5" w:uiPriority="47"/>
-    <w:lsdException w:name="Grid Table 3 Accent 5" w:uiPriority="48"/>
-    <w:lsdException w:name="Grid Table 4 Accent 5" w:uiPriority="49"/>
-    <w:lsdException w:name="Grid Table 5 Dark Accent 5" w:uiPriority="50"/>
-    <w:lsdException w:name="Grid Table 6 Colorful Accent 5" w:uiPriority="51"/>
-    <w:lsdException w:name="Grid Table 7 Colorful Accent 5" w:uiPriority="52"/>
-    <w:lsdException w:name="Grid Table 1 Light Accent 6" w:uiPriority="46"/>
-    <w:lsdException w:name="Grid Table 2 Accent 6" w:uiPriority="47"/>
-    <w:lsdException w:name="Grid Table 3 Accent 6" w:uiPriority="48"/>
-    <w:lsdException w:name="Grid Table 4 Accent 6" w:uiPriority="49"/>
-    <w:lsdException w:name="Grid Table 5 Dark Accent 6" w:uiPriority="50"/>
-    <w:lsdException w:name="Grid Table 6 Colorful Accent 6" w:uiPriority="51"/>
-    <w:lsdException w:name="Grid Table 7 Colorful Accent 6" w:uiPriority="52"/>
-    <w:lsdException w:name="List Table 1 Light" w:uiPriority="46"/>
-    <w:lsdException w:name="List Table 2" w:uiPriority="47"/>
-    <w:lsdException w:name="List Table 3" w:uiPriority="48"/>
-    <w:lsdException w:name="List Table 4" w:uiPriority="49"/>
-    <w:lsdException w:name="List Table 5 Dark" w:uiPriority="50"/>
-    <w:lsdException w:name="List Table 6 Colorful" w:uiPriority="51"/>
-    <w:lsdException w:name="List Table 7 Colorful" w:uiPriority="52"/>
-    <w:lsdException w:name="List Table 1 Light Accent 1" w:uiPriority="46"/>
-    <w:lsdException w:name="List Table 2 Accent 1" w:uiPriority="47"/>
-    <w:lsdException w:name="List Table 3 Accent 1" w:uiPriority="48"/>
-    <w:lsdException w:name="List Table 4 Accent 1" w:uiPriority="49"/>
-    <w:lsdException w:name="List Table 5 Dark Accent 1" w:uiPriority="50"/>
-    <w:lsdException w:name="List Table 6 Colorful Accent 1" w:uiPriority="51"/>
-    <w:lsdException w:name="List Table 7 Colorful Accent 1" w:uiPriority="52"/>
-    <w:lsdException w:name="List Table 1 Light Accent 2" w:uiPriority="46"/>
-    <w:lsdException w:name="List Table 2 Accent 2" w:uiPriority="47"/>
-    <w:lsdException w:name="List Table 3 Accent 2" w:uiPriority="48"/>
-    <w:lsdException w:name="List Table 4 Accent 2" w:uiPriority="49"/>
-    <w:lsdException w:name="List Table 5 Dark Accent 2" w:uiPriority="50"/>
-    <w:lsdException w:name="List Table 6 Colorful Accent 2" w:uiPriority="51"/>
-    <w:lsdException w:name="List Table 7 Colorful Accent 2" w:uiPriority="52"/>
-    <w:lsdException w:name="List Table 1 Light Accent 3" w:uiPriority="46"/>
-    <w:lsdException w:name="List Table 2 Accent 3" w:uiPriority="47"/>
-    <w:lsdException w:name="List Table 3 Accent 3" w:uiPriority="48"/>
-    <w:lsdException w:name="List Table 4 Accent 3" w:uiPriority="49"/>
-    <w:lsdException w:name="List Table 5 Dark Accent 3" w:uiPriority="50"/>
-    <w:lsdException w:name="List Table 6 Colorful Accent 3" w:uiPriority="51"/>
-    <w:lsdException w:name="List Table 7 Colorful Accent 3" w:uiPriority="52"/>
-    <w:lsdException w:name="List Table 1 Light Accent 4" w:uiPriority="46"/>
-    <w:lsdException w:name="List Table 2 Accent 4" w:uiPriority="47"/>
-    <w:lsdException w:name="List Table 3 Accent 4" w:uiPriority="48"/>
-    <w:lsdException w:name="List Table 4 Accent 4" w:uiPriority="49"/>
-    <w:lsdException w:name="List Table 5 Dark Accent 4" w:uiPriority="50"/>
-    <w:lsdException w:name="List Table 6 Colorful Accent 4" w:uiPriority="51"/>
-    <w:lsdException w:name="List Table 7 Colorful Accent 4" w:uiPriority="52"/>
-    <w:lsdException w:name="List Table 1 Light Accent 5" w:uiPriority="46"/>
-    <w:lsdException w:name="List Table 2 Accent 5" w:uiPriority="47"/>
-    <w:lsdException w:name="List Table 3 Accent 5" w:uiPriority="48"/>
-    <w:lsdException w:name="List Table 4 Accent 5" w:uiPriority="49"/>
-    <w:lsdException w:name="List Table 5 Dark Accent 5" w:uiPriority="50"/>
-    <w:lsdException w:name="List Table 6 Colorful Accent 5" w:uiPriority="51"/>
-    <w:lsdException w:name="List Table 7 Colorful Accent 5" w:uiPriority="52"/>
-    <w:lsdException w:name="List Table 1 Light Accent 6" w:uiPriority="46"/>
-    <w:lsdException w:name="List Table 2 Accent 6" w:uiPriority="47"/>
-    <w:lsdException w:name="List Table 3 Accent 6" w:uiPriority="48"/>
-    <w:lsdException w:name="List Table 4 Accent 6" w:uiPriority="49"/>
-    <w:lsdException w:name="List Table 5 Dark Accent 6" w:uiPriority="50"/>
-    <w:lsdException w:name="List Table 6 Colorful Accent 6" w:uiPriority="51"/>
-    <w:lsdException w:name="List Table 7 Colorful Accent 6" w:uiPriority="52"/>
+  <w:latentStyles w:defLockedState="0" w:defUIPriority="99" w:defSemiHidden="1" w:defUnhideWhenUsed="1" w:defQFormat="0" w:count="267">
+    <w:lsdException w:name="Normal" w:semiHidden="0" w:uiPriority="0" w:unhideWhenUsed="0" w:qFormat="1"/>
+    <w:lsdException w:name="heading 1" w:semiHidden="0" w:uiPriority="9" w:unhideWhenUsed="0" w:qFormat="1"/>
+    <w:lsdException w:name="heading 2" w:uiPriority="9" w:qFormat="1"/>
+    <w:lsdException w:name="heading 3" w:uiPriority="9" w:qFormat="1"/>
+    <w:lsdException w:name="heading 4" w:uiPriority="9" w:qFormat="1"/>
+    <w:lsdException w:name="heading 5" w:uiPriority="9" w:qFormat="1"/>
+    <w:lsdException w:name="heading 6" w:uiPriority="9" w:qFormat="1"/>
+    <w:lsdException w:name="heading 7" w:uiPriority="9" w:qFormat="1"/>
+    <w:lsdException w:name="heading 8" w:uiPriority="9" w:qFormat="1"/>
+    <w:lsdException w:name="heading 9" w:uiPriority="9" w:qFormat="1"/>
+    <w:lsdException w:name="toc 1" w:uiPriority="39"/>
+    <w:lsdException w:name="toc 2" w:uiPriority="39"/>
+    <w:lsdException w:name="toc 3" w:uiPriority="39"/>
+    <w:lsdException w:name="toc 4" w:uiPriority="39"/>
+    <w:lsdException w:name="toc 5" w:uiPriority="39"/>
+    <w:lsdException w:name="toc 6" w:uiPriority="39"/>
+    <w:lsdException w:name="toc 7" w:uiPriority="39"/>
+    <w:lsdException w:name="toc 8" w:uiPriority="39"/>
+    <w:lsdException w:name="toc 9" w:uiPriority="39"/>
+    <w:lsdException w:name="caption" w:uiPriority="35" w:qFormat="1"/>
+    <w:lsdException w:name="Title" w:semiHidden="0" w:uiPriority="10" w:unhideWhenUsed="0" w:qFormat="1"/>
+    <w:lsdException w:name="Default Paragraph Font" w:uiPriority="1"/>
+    <w:lsdException w:name="Subtitle" w:semiHidden="0" w:uiPriority="11" w:unhideWhenUsed="0" w:qFormat="1"/>
+    <w:lsdException w:name="Strong" w:semiHidden="0" w:uiPriority="22" w:unhideWhenUsed="0" w:qFormat="1"/>
+    <w:lsdException w:name="Emphasis" w:semiHidden="0" w:uiPriority="20" w:unhideWhenUsed="0" w:qFormat="1"/>
+    <w:lsdException w:name="Table Grid" w:semiHidden="0" w:uiPriority="39" w:unhideWhenUsed="0"/>
+    <w:lsdException w:name="Placeholder Text" w:unhideWhenUsed="0"/>
+    <w:lsdException w:name="No Spacing" w:semiHidden="0" w:uiPriority="1" w:unhideWhenUsed="0" w:qFormat="1"/>
+    <w:lsdException w:name="Light Shading" w:semiHidden="0" w:uiPriority="60" w:unhideWhenUsed="0"/>
+    <w:lsdException w:name="Light List" w:semiHidden="0" w:uiPriority="61" w:unhideWhenUsed="0"/>
+    <w:lsdException w:name="Light Grid" w:semiHidden="0" w:uiPriority="62" w:unhideWhenUsed="0"/>
+    <w:lsdException w:name="Medium Shading 1" w:semiHidden="0" w:uiPriority="63" w:unhideWhenUsed="0"/>
+    <w:lsdException w:name="Medium Shading 2" w:semiHidden="0" w:uiPriority="64" w:unhideWhenUsed="0"/>
+    <w:lsdException w:name="Medium List 1" w:semiHidden="0" w:uiPriority="65" w:unhideWhenUsed="0"/>
+    <w:lsdException w:name="Medium List 2" w:semiHidden="0" w:uiPriority="66" w:unhideWhenUsed="0"/>
+    <w:lsdException w:name="Medium Grid 1" w:semiHidden="0" w:uiPriority="67" w:unhideWhenUsed="0"/>
+    <w:lsdException w:name="Medium Grid 2" w:semiHidden="0" w:uiPriority="68" w:unhideWhenUsed="0"/>
+    <w:lsdException w:name="Medium Grid 3" w:semiHidden="0" w:uiPriority="69" w:unhideWhenUsed="0"/>
+    <w:lsdException w:name="Dark List" w:semiHidden="0" w:uiPriority="70" w:unhideWhenUsed="0"/>
+    <w:lsdException w:name="Colorful Shading" w:semiHidden="0" w:uiPriority="71" w:unhideWhenUsed="0"/>
+    <w:lsdException w:name="Colorful List" w:semiHidden="0" w:uiPriority="72" w:unhideWhenUsed="0"/>
+    <w:lsdException w:name="Colorful Grid" w:semiHidden="0" w:uiPriority="73" w:unhideWhenUsed="0"/>
+    <w:lsdException w:name="Light Shading Accent 1" w:semiHidden="0" w:uiPriority="60" w:unhideWhenUsed="0"/>
+    <w:lsdException w:name="Light List Accent 1" w:semiHidden="0" w:uiPriority="61" w:unhideWhenUsed="0"/>
+    <w:lsdException w:name="Light Grid Accent 1" w:semiHidden="0" w:uiPriority="62" w:unhideWhenUsed="0"/>
+    <w:lsdException w:name="Medium Shading 1 Accent 1" w:semiHidden="0" w:uiPriority="63" w:unhideWhenUsed="0"/>
+    <w:lsdException w:name="Medium Shading 2 Accent 1" w:semiHidden="0" w:uiPriority="64" w:unhideWhenUsed="0"/>
+    <w:lsdException w:name="Medium List 1 Accent 1" w:semiHidden="0" w:uiPriority="65" w:unhideWhenUsed="0"/>
+    <w:lsdException w:name="Revision" w:unhideWhenUsed="0"/>
+    <w:lsdException w:name="List Paragraph" w:semiHidden="0" w:uiPriority="34" w:unhideWhenUsed="0" w:qFormat="1"/>
+    <w:lsdException w:name="Quote" w:semiHidden="0" w:uiPriority="29" w:unhideWhenUsed="0" w:qFormat="1"/>
+    <w:lsdException w:name="Intense Quote" w:semiHidden="0" w:uiPriority="30" w:unhideWhenUsed="0" w:qFormat="1"/>
+    <w:lsdException w:name="Medium List 2 Accent 1" w:semiHidden="0" w:uiPriority="66" w:unhideWhenUsed="0"/>
+    <w:lsdException w:name="Medium Grid 1 Accent 1" w:semiHidden="0" w:uiPriority="67" w:unhideWhenUsed="0"/>
+    <w:lsdException w:name="Medium Grid 2 Accent 1" w:semiHidden="0" w:uiPriority="68" w:unhideWhenUsed="0"/>
+    <w:lsdException w:name="Medium Grid 3 Accent 1" w:semiHidden="0" w:uiPriority="69" w:unhideWhenUsed="0"/>
+    <w:lsdException w:name="Dark List Accent 1" w:semiHidden="0" w:uiPriority="70" w:unhideWhenUsed="0"/>
+    <w:lsdException w:name="Colorful Shading Accent 1" w:semiHidden="0" w:uiPriority="71" w:unhideWhenUsed="0"/>
+    <w:lsdException w:name="Colorful List Accent 1" w:semiHidden="0" w:uiPriority="72" w:unhideWhenUsed="0"/>
+    <w:lsdException w:name="Colorful Grid Accent 1" w:semiHidden="0" w:uiPriority="73" w:unhideWhenUsed="0"/>
+    <w:lsdException w:name="Light Shading Accent 2" w:semiHidden="0" w:uiPriority="60" w:unhideWhenUsed="0"/>
+    <w:lsdException w:name="Light List Accent 2" w:semiHidden="0" w:uiPriority="61" w:unhideWhenUsed="0"/>
+    <w:lsdException w:name="Light Grid Accent 2" w:semiHidden="0" w:uiPriority="62" w:unhideWhenUsed="0"/>
+    <w:lsdException w:name="Medium Shading 1 Accent 2" w:semiHidden="0" w:uiPriority="63" w:unhideWhenUsed="0"/>
+    <w:lsdException w:name="Medium Shading 2 Accent 2" w:semiHidden="0" w:uiPriority="64" w:unhideWhenUsed="0"/>
+    <w:lsdException w:name="Medium List 1 Accent 2" w:semiHidden="0" w:uiPriority="65" w:unhideWhenUsed="0"/>
+    <w:lsdException w:name="Medium List 2 Accent 2" w:semiHidden="0" w:uiPriority="66" w:unhideWhenUsed="0"/>
+    <w:lsdException w:name="Medium Grid 1 Accent 2" w:semiHidden="0" w:uiPriority="67" w:unhideWhenUsed="0"/>
+    <w:lsdException w:name="Medium Grid 2 Accent 2" w:semiHidden="0" w:uiPriority="68" w:unhideWhenUsed="0"/>
+    <w:lsdException w:name="Medium Grid 3 Accent 2" w:semiHidden="0" w:uiPriority="69" w:unhideWhenUsed="0"/>
+    <w:lsdException w:name="Dark List Accent 2" w:semiHidden="0" w:uiPriority="70" w:unhideWhenUsed="0"/>
+    <w:lsdException w:name="Colorful Shading Accent 2" w:semiHidden="0" w:uiPriority="71" w:unhideWhenUsed="0"/>
+    <w:lsdException w:name="Colorful List Accent 2" w:semiHidden="0" w:uiPriority="72" w:unhideWhenUsed="0"/>
+    <w:lsdException w:name="Colorful Grid Accent 2" w:semiHidden="0" w:uiPriority="73" w:unhideWhenUsed="0"/>
+    <w:lsdException w:name="Light Shading Accent 3" w:semiHidden="0" w:uiPriority="60" w:unhideWhenUsed="0"/>
+    <w:lsdException w:name="Light List Accent 3" w:semiHidden="0" w:uiPriority="61" w:unhideWhenUsed="0"/>
+    <w:lsdException w:name="Light Grid Accent 3" w:semiHidden="0" w:uiPriority="62" w:unhideWhenUsed="0"/>
+    <w:lsdException w:name="Medium Shading 1 Accent 3" w:semiHidden="0" w:uiPriority="63" w:unhideWhenUsed="0"/>
+    <w:lsdException w:name="Medium Shading 2 Accent 3" w:semiHidden="0" w:uiPriority="64" w:unhideWhenUsed="0"/>
+    <w:lsdException w:name="Medium List 1 Accent 3" w:semiHidden="0" w:uiPriority="65" w:unhideWhenUsed="0"/>
+    <w:lsdException w:name="Medium List 2 Accent 3" w:semiHidden="0" w:uiPriority="66" w:unhideWhenUsed="0"/>
+    <w:lsdException w:name="Medium Grid 1 Accent 3" w:semiHidden="0" w:uiPriority="67" w:unhideWhenUsed="0"/>
+    <w:lsdException w:name="Medium Grid 2 Accent 3" w:semiHidden="0" w:uiPriority="68" w:unhideWhenUsed="0"/>
+    <w:lsdException w:name="Medium Grid 3 Accent 3" w:semiHidden="0" w:uiPriority="69" w:unhideWhenUsed="0"/>
+    <w:lsdException w:name="Dark List Accent 3" w:semiHidden="0" w:uiPriority="70" w:unhideWhenUsed="0"/>
+    <w:lsdException w:name="Colorful Shading Accent 3" w:semiHidden="0" w:uiPriority="71" w:unhideWhenUsed="0"/>
+    <w:lsdException w:name="Colorful List Accent 3" w:semiHidden="0" w:uiPriority="72" w:unhideWhenUsed="0"/>
+    <w:lsdException w:name="Colorful Grid Accent 3" w:semiHidden="0" w:uiPriority="73" w:unhideWhenUsed="0"/>
+    <w:lsdException w:name="Light Shading Accent 4" w:semiHidden="0" w:uiPriority="60" w:unhideWhenUsed="0"/>
+    <w:lsdException w:name="Light List Accent 4" w:semiHidden="0" w:uiPriority="61" w:unhideWhenUsed="0"/>
+    <w:lsdException w:name="Light Grid Accent 4" w:semiHidden="0" w:uiPriority="62" w:unhideWhenUsed="0"/>
+    <w:lsdException w:name="Medium Shading 1 Accent 4" w:semiHidden="0" w:uiPriority="63" w:unhideWhenUsed="0"/>
+    <w:lsdException w:name="Medium Shading 2 Accent 4" w:semiHidden="0" w:uiPriority="64" w:unhideWhenUsed="0"/>
+    <w:lsdException w:name="Medium List 1 Accent 4" w:semiHidden="0" w:uiPriority="65" w:unhideWhenUsed="0"/>
+    <w:lsdException w:name="Medium List 2 Accent 4" w:semiHidden="0" w:uiPriority="66" w:unhideWhenUsed="0"/>
+    <w:lsdException w:name="Medium Grid 1 Accent 4" w:semiHidden="0" w:uiPriority="67" w:unhideWhenUsed="0"/>
+    <w:lsdException w:name="Medium Grid 2 Accent 4" w:semiHidden="0" w:uiPriority="68" w:unhideWhenUsed="0"/>
+    <w:lsdException w:name="Medium Grid 3 Accent 4" w:semiHidden="0" w:uiPriority="69" w:unhideWhenUsed="0"/>
+    <w:lsdException w:name="Dark List Accent 4" w:semiHidden="0" w:uiPriority="70" w:unhideWhenUsed="0"/>
+    <w:lsdException w:name="Colorful Shading Accent 4" w:semiHidden="0" w:uiPriority="71" w:unhideWhenUsed="0"/>
+    <w:lsdException w:name="Colorful List Accent 4" w:semiHidden="0" w:uiPriority="72" w:unhideWhenUsed="0"/>
+    <w:lsdException w:name="Colorful Grid Accent 4" w:semiHidden="0" w:uiPriority="73" w:unhideWhenUsed="0"/>
+    <w:lsdException w:name="Light Shading Accent 5" w:semiHidden="0" w:uiPriority="60" w:unhideWhenUsed="0"/>
+    <w:lsdException w:name="Light List Accent 5" w:semiHidden="0" w:uiPriority="61" w:unhideWhenUsed="0"/>
+    <w:lsdException w:name="Light Grid Accent 5" w:semiHidden="0" w:uiPriority="62" w:unhideWhenUsed="0"/>
+    <w:lsdException w:name="Medium Shading 1 Accent 5" w:semiHidden="0" w:uiPriority="63" w:unhideWhenUsed="0"/>
+    <w:lsdException w:name="Medium Shading 2 Accent 5" w:semiHidden="0" w:uiPriority="64" w:unhideWhenUsed="0"/>
+    <w:lsdException w:name="Medium List 1 Accent 5" w:semiHidden="0" w:uiPriority="65" w:unhideWhenUsed="0"/>
+    <w:lsdException w:name="Medium List 2 Accent 5" w:semiHidden="0" w:uiPriority="66" w:unhideWhenUsed="0"/>
+    <w:lsdException w:name="Medium Grid 1 Accent 5" w:semiHidden="0" w:uiPriority="67" w:unhideWhenUsed="0"/>
+    <w:lsdException w:name="Medium Grid 2 Accent 5" w:semiHidden="0" w:uiPriority="68" w:unhideWhenUsed="0"/>
+    <w:lsdException w:name="Medium Grid 3 Accent 5" w:semiHidden="0" w:uiPriority="69" w:unhideWhenUsed="0"/>
+    <w:lsdException w:name="Dark List Accent 5" w:semiHidden="0" w:uiPriority="70" w:unhideWhenUsed="0"/>
+    <w:lsdException w:name="Colorful Shading Accent 5" w:semiHidden="0" w:uiPriority="71" w:unhideWhenUsed="0"/>
+    <w:lsdException w:name="Colorful List Accent 5" w:semiHidden="0" w:uiPriority="72" w:unhideWhenUsed="0"/>
+    <w:lsdException w:name="Colorful Grid Accent 5" w:semiHidden="0" w:uiPriority="73" w:unhideWhenUsed="0"/>
+    <w:lsdException w:name="Light Shading Accent 6" w:semiHidden="0" w:uiPriority="60" w:unhideWhenUsed="0"/>
+    <w:lsdException w:name="Light List Accent 6" w:semiHidden="0" w:uiPriority="61" w:unhideWhenUsed="0"/>
+    <w:lsdException w:name="Light Grid Accent 6" w:semiHidden="0" w:uiPriority="62" w:unhideWhenUsed="0"/>
+    <w:lsdException w:name="Medium Shading 1 Accent 6" w:semiHidden="0" w:uiPriority="63" w:unhideWhenUsed="0"/>
+    <w:lsdException w:name="Medium Shading 2 Accent 6" w:semiHidden="0" w:uiPriority="64" w:unhideWhenUsed="0"/>
+    <w:lsdException w:name="Medium List 1 Accent 6" w:semiHidden="0" w:uiPriority="65" w:unhideWhenUsed="0"/>
+    <w:lsdException w:name="Medium List 2 Accent 6" w:semiHidden="0" w:uiPriority="66" w:unhideWhenUsed="0"/>
+    <w:lsdException w:name="Medium Grid 1 Accent 6" w:semiHidden="0" w:uiPriority="67" w:unhideWhenUsed="0"/>
+    <w:lsdException w:name="Medium Grid 2 Accent 6" w:semiHidden="0" w:uiPriority="68" w:unhideWhenUsed="0"/>
+    <w:lsdException w:name="Medium Grid 3 Accent 6" w:semiHidden="0" w:uiPriority="69" w:unhideWhenUsed="0"/>
+    <w:lsdException w:name="Dark List Accent 6" w:semiHidden="0" w:uiPriority="70" w:unhideWhenUsed="0"/>
+    <w:lsdException w:name="Colorful Shading Accent 6" w:semiHidden="0" w:uiPriority="71" w:unhideWhenUsed="0"/>
+    <w:lsdException w:name="Colorful List Accent 6" w:semiHidden="0" w:uiPriority="72" w:unhideWhenUsed="0"/>
+    <w:lsdException w:name="Colorful Grid Accent 6" w:semiHidden="0" w:uiPriority="73" w:unhideWhenUsed="0"/>
+    <w:lsdException w:name="Subtle Emphasis" w:semiHidden="0" w:uiPriority="19" w:unhideWhenUsed="0" w:qFormat="1"/>
+    <w:lsdException w:name="Intense Emphasis" w:semiHidden="0" w:uiPriority="21" w:unhideWhenUsed="0" w:qFormat="1"/>
+    <w:lsdException w:name="Subtle Reference" w:semiHidden="0" w:uiPriority="31" w:unhideWhenUsed="0" w:qFormat="1"/>
+    <w:lsdException w:name="Intense Reference" w:semiHidden="0" w:uiPriority="32" w:unhideWhenUsed="0" w:qFormat="1"/>
+    <w:lsdException w:name="Book Title" w:semiHidden="0" w:uiPriority="33" w:unhideWhenUsed="0" w:qFormat="1"/>
+    <w:lsdException w:name="Bibliography" w:uiPriority="37"/>
+    <w:lsdException w:name="TOC Heading" w:uiPriority="39" w:qFormat="1"/>
   </w:latentStyles>
   <w:style w:type="paragraph" w:default="1" w:styleId="Normal">
     <w:name w:val="Normal"/>
@@ -10359,6 +11722,420 @@
       <w:u w:val="single"/>
     </w:rPr>
   </w:style>
+  <w:style w:type="paragraph" w:styleId="BalloonText">
+    <w:name w:val="Balloon Text"/>
+    <w:basedOn w:val="Normal"/>
+    <w:link w:val="BalloonTextChar"/>
+    <w:uiPriority w:val="99"/>
+    <w:semiHidden/>
+    <w:unhideWhenUsed/>
+    <w:rsid w:val="004C5402"/>
+    <w:pPr>
+      <w:spacing w:after="0" w:line="240" w:lineRule="auto"/>
+    </w:pPr>
+    <w:rPr>
+      <w:rFonts w:ascii="Tahoma" w:hAnsi="Tahoma" w:cs="Tahoma"/>
+      <w:sz w:val="16"/>
+      <w:szCs w:val="16"/>
+    </w:rPr>
+  </w:style>
+  <w:style w:type="character" w:customStyle="1" w:styleId="BalloonTextChar">
+    <w:name w:val="Balloon Text Char"/>
+    <w:basedOn w:val="DefaultParagraphFont"/>
+    <w:link w:val="BalloonText"/>
+    <w:uiPriority w:val="99"/>
+    <w:semiHidden/>
+    <w:rsid w:val="004C5402"/>
+    <w:rPr>
+      <w:rFonts w:ascii="Tahoma" w:hAnsi="Tahoma" w:cs="Tahoma"/>
+      <w:sz w:val="16"/>
+      <w:szCs w:val="16"/>
+    </w:rPr>
+  </w:style>
+</w:styles>
+</file>
+
+<file path=word/stylesWithEffects.xml><?xml version="1.0" encoding="utf-8"?>
+<w:styles xmlns:wpc="http://schemas.microsoft.com/office/word/2010/wordprocessingCanvas" xmlns:mc="http://schemas.openxmlformats.org/markup-compatibility/2006" xmlns:o="urn:schemas-microsoft-com:office:office" xmlns:r="http://schemas.openxmlformats.org/officeDocument/2006/relationships" xmlns:m="http://schemas.openxmlformats.org/officeDocument/2006/math" xmlns:v="urn:schemas-microsoft-com:vml" xmlns:wp14="http://schemas.microsoft.com/office/word/2010/wordprocessingDrawing" xmlns:wp="http://schemas.openxmlformats.org/drawingml/2006/wordprocessingDrawing" xmlns:w10="urn:schemas-microsoft-com:office:word" xmlns:w="http://schemas.openxmlformats.org/wordprocessingml/2006/main" xmlns:w14="http://schemas.microsoft.com/office/word/2010/wordml" xmlns:wpg="http://schemas.microsoft.com/office/word/2010/wordprocessingGroup" xmlns:wpi="http://schemas.microsoft.com/office/word/2010/wordprocessingInk" xmlns:wne="http://schemas.microsoft.com/office/word/2006/wordml" xmlns:wps="http://schemas.microsoft.com/office/word/2010/wordprocessingShape" mc:Ignorable="w14 wp14">
+  <w:docDefaults>
+    <w:rPrDefault>
+      <w:rPr>
+        <w:rFonts w:asciiTheme="minorHAnsi" w:eastAsiaTheme="minorHAnsi" w:hAnsiTheme="minorHAnsi" w:cstheme="minorBidi"/>
+        <w:kern w:val="2"/>
+        <w:sz w:val="22"/>
+        <w:szCs w:val="22"/>
+        <w:lang w:val="en-US" w:eastAsia="en-US" w:bidi="ar-SA"/>
+        <w14:ligatures w14:val="standard"/>
+      </w:rPr>
+    </w:rPrDefault>
+    <w:pPrDefault>
+      <w:pPr>
+        <w:spacing w:after="160" w:line="259" w:lineRule="auto"/>
+      </w:pPr>
+    </w:pPrDefault>
+  </w:docDefaults>
+  <w:latentStyles w:defLockedState="0" w:defUIPriority="99" w:defSemiHidden="1" w:defUnhideWhenUsed="1" w:defQFormat="0" w:count="267">
+    <w:lsdException w:name="Normal" w:semiHidden="0" w:uiPriority="0" w:unhideWhenUsed="0" w:qFormat="1"/>
+    <w:lsdException w:name="heading 1" w:semiHidden="0" w:uiPriority="9" w:unhideWhenUsed="0" w:qFormat="1"/>
+    <w:lsdException w:name="heading 2" w:uiPriority="9" w:qFormat="1"/>
+    <w:lsdException w:name="heading 3" w:uiPriority="9" w:qFormat="1"/>
+    <w:lsdException w:name="heading 4" w:uiPriority="9" w:qFormat="1"/>
+    <w:lsdException w:name="heading 5" w:uiPriority="9" w:qFormat="1"/>
+    <w:lsdException w:name="heading 6" w:uiPriority="9" w:qFormat="1"/>
+    <w:lsdException w:name="heading 7" w:uiPriority="9" w:qFormat="1"/>
+    <w:lsdException w:name="heading 8" w:uiPriority="9" w:qFormat="1"/>
+    <w:lsdException w:name="heading 9" w:uiPriority="9" w:qFormat="1"/>
+    <w:lsdException w:name="toc 1" w:uiPriority="39"/>
+    <w:lsdException w:name="toc 2" w:uiPriority="39"/>
+    <w:lsdException w:name="toc 3" w:uiPriority="39"/>
+    <w:lsdException w:name="toc 4" w:uiPriority="39"/>
+    <w:lsdException w:name="toc 5" w:uiPriority="39"/>
+    <w:lsdException w:name="toc 6" w:uiPriority="39"/>
+    <w:lsdException w:name="toc 7" w:uiPriority="39"/>
+    <w:lsdException w:name="toc 8" w:uiPriority="39"/>
+    <w:lsdException w:name="toc 9" w:uiPriority="39"/>
+    <w:lsdException w:name="caption" w:uiPriority="35" w:qFormat="1"/>
+    <w:lsdException w:name="Title" w:semiHidden="0" w:uiPriority="10" w:unhideWhenUsed="0" w:qFormat="1"/>
+    <w:lsdException w:name="Default Paragraph Font" w:uiPriority="1"/>
+    <w:lsdException w:name="Subtitle" w:semiHidden="0" w:uiPriority="11" w:unhideWhenUsed="0" w:qFormat="1"/>
+    <w:lsdException w:name="Strong" w:semiHidden="0" w:uiPriority="22" w:unhideWhenUsed="0" w:qFormat="1"/>
+    <w:lsdException w:name="Emphasis" w:semiHidden="0" w:uiPriority="20" w:unhideWhenUsed="0" w:qFormat="1"/>
+    <w:lsdException w:name="Table Grid" w:semiHidden="0" w:uiPriority="39" w:unhideWhenUsed="0"/>
+    <w:lsdException w:name="Placeholder Text" w:unhideWhenUsed="0"/>
+    <w:lsdException w:name="No Spacing" w:semiHidden="0" w:uiPriority="1" w:unhideWhenUsed="0" w:qFormat="1"/>
+    <w:lsdException w:name="Light Shading" w:semiHidden="0" w:uiPriority="60" w:unhideWhenUsed="0"/>
+    <w:lsdException w:name="Light List" w:semiHidden="0" w:uiPriority="61" w:unhideWhenUsed="0"/>
+    <w:lsdException w:name="Light Grid" w:semiHidden="0" w:uiPriority="62" w:unhideWhenUsed="0"/>
+    <w:lsdException w:name="Medium Shading 1" w:semiHidden="0" w:uiPriority="63" w:unhideWhenUsed="0"/>
+    <w:lsdException w:name="Medium Shading 2" w:semiHidden="0" w:uiPriority="64" w:unhideWhenUsed="0"/>
+    <w:lsdException w:name="Medium List 1" w:semiHidden="0" w:uiPriority="65" w:unhideWhenUsed="0"/>
+    <w:lsdException w:name="Medium List 2" w:semiHidden="0" w:uiPriority="66" w:unhideWhenUsed="0"/>
+    <w:lsdException w:name="Medium Grid 1" w:semiHidden="0" w:uiPriority="67" w:unhideWhenUsed="0"/>
+    <w:lsdException w:name="Medium Grid 2" w:semiHidden="0" w:uiPriority="68" w:unhideWhenUsed="0"/>
+    <w:lsdException w:name="Medium Grid 3" w:semiHidden="0" w:uiPriority="69" w:unhideWhenUsed="0"/>
+    <w:lsdException w:name="Dark List" w:semiHidden="0" w:uiPriority="70" w:unhideWhenUsed="0"/>
+    <w:lsdException w:name="Colorful Shading" w:semiHidden="0" w:uiPriority="71" w:unhideWhenUsed="0"/>
+    <w:lsdException w:name="Colorful List" w:semiHidden="0" w:uiPriority="72" w:unhideWhenUsed="0"/>
+    <w:lsdException w:name="Colorful Grid" w:semiHidden="0" w:uiPriority="73" w:unhideWhenUsed="0"/>
+    <w:lsdException w:name="Light Shading Accent 1" w:semiHidden="0" w:uiPriority="60" w:unhideWhenUsed="0"/>
+    <w:lsdException w:name="Light List Accent 1" w:semiHidden="0" w:uiPriority="61" w:unhideWhenUsed="0"/>
+    <w:lsdException w:name="Light Grid Accent 1" w:semiHidden="0" w:uiPriority="62" w:unhideWhenUsed="0"/>
+    <w:lsdException w:name="Medium Shading 1 Accent 1" w:semiHidden="0" w:uiPriority="63" w:unhideWhenUsed="0"/>
+    <w:lsdException w:name="Medium Shading 2 Accent 1" w:semiHidden="0" w:uiPriority="64" w:unhideWhenUsed="0"/>
+    <w:lsdException w:name="Medium List 1 Accent 1" w:semiHidden="0" w:uiPriority="65" w:unhideWhenUsed="0"/>
+    <w:lsdException w:name="Revision" w:unhideWhenUsed="0"/>
+    <w:lsdException w:name="List Paragraph" w:semiHidden="0" w:uiPriority="34" w:unhideWhenUsed="0" w:qFormat="1"/>
+    <w:lsdException w:name="Quote" w:semiHidden="0" w:uiPriority="29" w:unhideWhenUsed="0" w:qFormat="1"/>
+    <w:lsdException w:name="Intense Quote" w:semiHidden="0" w:uiPriority="30" w:unhideWhenUsed="0" w:qFormat="1"/>
+    <w:lsdException w:name="Medium List 2 Accent 1" w:semiHidden="0" w:uiPriority="66" w:unhideWhenUsed="0"/>
+    <w:lsdException w:name="Medium Grid 1 Accent 1" w:semiHidden="0" w:uiPriority="67" w:unhideWhenUsed="0"/>
+    <w:lsdException w:name="Medium Grid 2 Accent 1" w:semiHidden="0" w:uiPriority="68" w:unhideWhenUsed="0"/>
+    <w:lsdException w:name="Medium Grid 3 Accent 1" w:semiHidden="0" w:uiPriority="69" w:unhideWhenUsed="0"/>
+    <w:lsdException w:name="Dark List Accent 1" w:semiHidden="0" w:uiPriority="70" w:unhideWhenUsed="0"/>
+    <w:lsdException w:name="Colorful Shading Accent 1" w:semiHidden="0" w:uiPriority="71" w:unhideWhenUsed="0"/>
+    <w:lsdException w:name="Colorful List Accent 1" w:semiHidden="0" w:uiPriority="72" w:unhideWhenUsed="0"/>
+    <w:lsdException w:name="Colorful Grid Accent 1" w:semiHidden="0" w:uiPriority="73" w:unhideWhenUsed="0"/>
+    <w:lsdException w:name="Light Shading Accent 2" w:semiHidden="0" w:uiPriority="60" w:unhideWhenUsed="0"/>
+    <w:lsdException w:name="Light List Accent 2" w:semiHidden="0" w:uiPriority="61" w:unhideWhenUsed="0"/>
+    <w:lsdException w:name="Light Grid Accent 2" w:semiHidden="0" w:uiPriority="62" w:unhideWhenUsed="0"/>
+    <w:lsdException w:name="Medium Shading 1 Accent 2" w:semiHidden="0" w:uiPriority="63" w:unhideWhenUsed="0"/>
+    <w:lsdException w:name="Medium Shading 2 Accent 2" w:semiHidden="0" w:uiPriority="64" w:unhideWhenUsed="0"/>
+    <w:lsdException w:name="Medium List 1 Accent 2" w:semiHidden="0" w:uiPriority="65" w:unhideWhenUsed="0"/>
+    <w:lsdException w:name="Medium List 2 Accent 2" w:semiHidden="0" w:uiPriority="66" w:unhideWhenUsed="0"/>
+    <w:lsdException w:name="Medium Grid 1 Accent 2" w:semiHidden="0" w:uiPriority="67" w:unhideWhenUsed="0"/>
+    <w:lsdException w:name="Medium Grid 2 Accent 2" w:semiHidden="0" w:uiPriority="68" w:unhideWhenUsed="0"/>
+    <w:lsdException w:name="Medium Grid 3 Accent 2" w:semiHidden="0" w:uiPriority="69" w:unhideWhenUsed="0"/>
+    <w:lsdException w:name="Dark List Accent 2" w:semiHidden="0" w:uiPriority="70" w:unhideWhenUsed="0"/>
+    <w:lsdException w:name="Colorful Shading Accent 2" w:semiHidden="0" w:uiPriority="71" w:unhideWhenUsed="0"/>
+    <w:lsdException w:name="Colorful List Accent 2" w:semiHidden="0" w:uiPriority="72" w:unhideWhenUsed="0"/>
+    <w:lsdException w:name="Colorful Grid Accent 2" w:semiHidden="0" w:uiPriority="73" w:unhideWhenUsed="0"/>
+    <w:lsdException w:name="Light Shading Accent 3" w:semiHidden="0" w:uiPriority="60" w:unhideWhenUsed="0"/>
+    <w:lsdException w:name="Light List Accent 3" w:semiHidden="0" w:uiPriority="61" w:unhideWhenUsed="0"/>
+    <w:lsdException w:name="Light Grid Accent 3" w:semiHidden="0" w:uiPriority="62" w:unhideWhenUsed="0"/>
+    <w:lsdException w:name="Medium Shading 1 Accent 3" w:semiHidden="0" w:uiPriority="63" w:unhideWhenUsed="0"/>
+    <w:lsdException w:name="Medium Shading 2 Accent 3" w:semiHidden="0" w:uiPriority="64" w:unhideWhenUsed="0"/>
+    <w:lsdException w:name="Medium List 1 Accent 3" w:semiHidden="0" w:uiPriority="65" w:unhideWhenUsed="0"/>
+    <w:lsdException w:name="Medium List 2 Accent 3" w:semiHidden="0" w:uiPriority="66" w:unhideWhenUsed="0"/>
+    <w:lsdException w:name="Medium Grid 1 Accent 3" w:semiHidden="0" w:uiPriority="67" w:unhideWhenUsed="0"/>
+    <w:lsdException w:name="Medium Grid 2 Accent 3" w:semiHidden="0" w:uiPriority="68" w:unhideWhenUsed="0"/>
+    <w:lsdException w:name="Medium Grid 3 Accent 3" w:semiHidden="0" w:uiPriority="69" w:unhideWhenUsed="0"/>
+    <w:lsdException w:name="Dark List Accent 3" w:semiHidden="0" w:uiPriority="70" w:unhideWhenUsed="0"/>
+    <w:lsdException w:name="Colorful Shading Accent 3" w:semiHidden="0" w:uiPriority="71" w:unhideWhenUsed="0"/>
+    <w:lsdException w:name="Colorful List Accent 3" w:semiHidden="0" w:uiPriority="72" w:unhideWhenUsed="0"/>
+    <w:lsdException w:name="Colorful Grid Accent 3" w:semiHidden="0" w:uiPriority="73" w:unhideWhenUsed="0"/>
+    <w:lsdException w:name="Light Shading Accent 4" w:semiHidden="0" w:uiPriority="60" w:unhideWhenUsed="0"/>
+    <w:lsdException w:name="Light List Accent 4" w:semiHidden="0" w:uiPriority="61" w:unhideWhenUsed="0"/>
+    <w:lsdException w:name="Light Grid Accent 4" w:semiHidden="0" w:uiPriority="62" w:unhideWhenUsed="0"/>
+    <w:lsdException w:name="Medium Shading 1 Accent 4" w:semiHidden="0" w:uiPriority="63" w:unhideWhenUsed="0"/>
+    <w:lsdException w:name="Medium Shading 2 Accent 4" w:semiHidden="0" w:uiPriority="64" w:unhideWhenUsed="0"/>
+    <w:lsdException w:name="Medium List 1 Accent 4" w:semiHidden="0" w:uiPriority="65" w:unhideWhenUsed="0"/>
+    <w:lsdException w:name="Medium List 2 Accent 4" w:semiHidden="0" w:uiPriority="66" w:unhideWhenUsed="0"/>
+    <w:lsdException w:name="Medium Grid 1 Accent 4" w:semiHidden="0" w:uiPriority="67" w:unhideWhenUsed="0"/>
+    <w:lsdException w:name="Medium Grid 2 Accent 4" w:semiHidden="0" w:uiPriority="68" w:unhideWhenUsed="0"/>
+    <w:lsdException w:name="Medium Grid 3 Accent 4" w:semiHidden="0" w:uiPriority="69" w:unhideWhenUsed="0"/>
+    <w:lsdException w:name="Dark List Accent 4" w:semiHidden="0" w:uiPriority="70" w:unhideWhenUsed="0"/>
+    <w:lsdException w:name="Colorful Shading Accent 4" w:semiHidden="0" w:uiPriority="71" w:unhideWhenUsed="0"/>
+    <w:lsdException w:name="Colorful List Accent 4" w:semiHidden="0" w:uiPriority="72" w:unhideWhenUsed="0"/>
+    <w:lsdException w:name="Colorful Grid Accent 4" w:semiHidden="0" w:uiPriority="73" w:unhideWhenUsed="0"/>
+    <w:lsdException w:name="Light Shading Accent 5" w:semiHidden="0" w:uiPriority="60" w:unhideWhenUsed="0"/>
+    <w:lsdException w:name="Light List Accent 5" w:semiHidden="0" w:uiPriority="61" w:unhideWhenUsed="0"/>
+    <w:lsdException w:name="Light Grid Accent 5" w:semiHidden="0" w:uiPriority="62" w:unhideWhenUsed="0"/>
+    <w:lsdException w:name="Medium Shading 1 Accent 5" w:semiHidden="0" w:uiPriority="63" w:unhideWhenUsed="0"/>
+    <w:lsdException w:name="Medium Shading 2 Accent 5" w:semiHidden="0" w:uiPriority="64" w:unhideWhenUsed="0"/>
+    <w:lsdException w:name="Medium List 1 Accent 5" w:semiHidden="0" w:uiPriority="65" w:unhideWhenUsed="0"/>
+    <w:lsdException w:name="Medium List 2 Accent 5" w:semiHidden="0" w:uiPriority="66" w:unhideWhenUsed="0"/>
+    <w:lsdException w:name="Medium Grid 1 Accent 5" w:semiHidden="0" w:uiPriority="67" w:unhideWhenUsed="0"/>
+    <w:lsdException w:name="Medium Grid 2 Accent 5" w:semiHidden="0" w:uiPriority="68" w:unhideWhenUsed="0"/>
+    <w:lsdException w:name="Medium Grid 3 Accent 5" w:semiHidden="0" w:uiPriority="69" w:unhideWhenUsed="0"/>
+    <w:lsdException w:name="Dark List Accent 5" w:semiHidden="0" w:uiPriority="70" w:unhideWhenUsed="0"/>
+    <w:lsdException w:name="Colorful Shading Accent 5" w:semiHidden="0" w:uiPriority="71" w:unhideWhenUsed="0"/>
+    <w:lsdException w:name="Colorful List Accent 5" w:semiHidden="0" w:uiPriority="72" w:unhideWhenUsed="0"/>
+    <w:lsdException w:name="Colorful Grid Accent 5" w:semiHidden="0" w:uiPriority="73" w:unhideWhenUsed="0"/>
+    <w:lsdException w:name="Light Shading Accent 6" w:semiHidden="0" w:uiPriority="60" w:unhideWhenUsed="0"/>
+    <w:lsdException w:name="Light List Accent 6" w:semiHidden="0" w:uiPriority="61" w:unhideWhenUsed="0"/>
+    <w:lsdException w:name="Light Grid Accent 6" w:semiHidden="0" w:uiPriority="62" w:unhideWhenUsed="0"/>
+    <w:lsdException w:name="Medium Shading 1 Accent 6" w:semiHidden="0" w:uiPriority="63" w:unhideWhenUsed="0"/>
+    <w:lsdException w:name="Medium Shading 2 Accent 6" w:semiHidden="0" w:uiPriority="64" w:unhideWhenUsed="0"/>
+    <w:lsdException w:name="Medium List 1 Accent 6" w:semiHidden="0" w:uiPriority="65" w:unhideWhenUsed="0"/>
+    <w:lsdException w:name="Medium List 2 Accent 6" w:semiHidden="0" w:uiPriority="66" w:unhideWhenUsed="0"/>
+    <w:lsdException w:name="Medium Grid 1 Accent 6" w:semiHidden="0" w:uiPriority="67" w:unhideWhenUsed="0"/>
+    <w:lsdException w:name="Medium Grid 2 Accent 6" w:semiHidden="0" w:uiPriority="68" w:unhideWhenUsed="0"/>
+    <w:lsdException w:name="Medium Grid 3 Accent 6" w:semiHidden="0" w:uiPriority="69" w:unhideWhenUsed="0"/>
+    <w:lsdException w:name="Dark List Accent 6" w:semiHidden="0" w:uiPriority="70" w:unhideWhenUsed="0"/>
+    <w:lsdException w:name="Colorful Shading Accent 6" w:semiHidden="0" w:uiPriority="71" w:unhideWhenUsed="0"/>
+    <w:lsdException w:name="Colorful List Accent 6" w:semiHidden="0" w:uiPriority="72" w:unhideWhenUsed="0"/>
+    <w:lsdException w:name="Colorful Grid Accent 6" w:semiHidden="0" w:uiPriority="73" w:unhideWhenUsed="0"/>
+    <w:lsdException w:name="Subtle Emphasis" w:semiHidden="0" w:uiPriority="19" w:unhideWhenUsed="0" w:qFormat="1"/>
+    <w:lsdException w:name="Intense Emphasis" w:semiHidden="0" w:uiPriority="21" w:unhideWhenUsed="0" w:qFormat="1"/>
+    <w:lsdException w:name="Subtle Reference" w:semiHidden="0" w:uiPriority="31" w:unhideWhenUsed="0" w:qFormat="1"/>
+    <w:lsdException w:name="Intense Reference" w:semiHidden="0" w:uiPriority="32" w:unhideWhenUsed="0" w:qFormat="1"/>
+    <w:lsdException w:name="Book Title" w:semiHidden="0" w:uiPriority="33" w:unhideWhenUsed="0" w:qFormat="1"/>
+    <w:lsdException w:name="Bibliography" w:uiPriority="37"/>
+    <w:lsdException w:name="TOC Heading" w:uiPriority="39" w:qFormat="1"/>
+  </w:latentStyles>
+  <w:style w:type="paragraph" w:default="1" w:styleId="Normal">
+    <w:name w:val="Normal"/>
+    <w:qFormat/>
+  </w:style>
+  <w:style w:type="paragraph" w:styleId="Heading1">
+    <w:name w:val="heading 1"/>
+    <w:basedOn w:val="Normal"/>
+    <w:next w:val="Normal"/>
+    <w:link w:val="Heading1Char"/>
+    <w:uiPriority w:val="9"/>
+    <w:qFormat/>
+    <w:rsid w:val="00B71D28"/>
+    <w:pPr>
+      <w:keepNext/>
+      <w:keepLines/>
+      <w:spacing w:before="240" w:after="0"/>
+      <w:outlineLvl w:val="0"/>
+    </w:pPr>
+    <w:rPr>
+      <w:rFonts w:asciiTheme="majorHAnsi" w:eastAsiaTheme="majorEastAsia" w:hAnsiTheme="majorHAnsi" w:cstheme="majorBidi"/>
+      <w:color w:val="2E74B5" w:themeColor="accent1" w:themeShade="BF"/>
+      <w:sz w:val="32"/>
+      <w:szCs w:val="32"/>
+    </w:rPr>
+  </w:style>
+  <w:style w:type="paragraph" w:styleId="Heading2">
+    <w:name w:val="heading 2"/>
+    <w:basedOn w:val="Normal"/>
+    <w:next w:val="Normal"/>
+    <w:link w:val="Heading2Char"/>
+    <w:uiPriority w:val="9"/>
+    <w:unhideWhenUsed/>
+    <w:qFormat/>
+    <w:rsid w:val="000F0EB8"/>
+    <w:pPr>
+      <w:keepNext/>
+      <w:keepLines/>
+      <w:spacing w:before="160" w:after="0"/>
+      <w:outlineLvl w:val="1"/>
+    </w:pPr>
+    <w:rPr>
+      <w:rFonts w:asciiTheme="majorHAnsi" w:eastAsiaTheme="majorEastAsia" w:hAnsiTheme="majorHAnsi" w:cstheme="majorBidi"/>
+      <w:color w:val="2E74B5" w:themeColor="accent1" w:themeShade="BF"/>
+      <w:sz w:val="26"/>
+      <w:szCs w:val="26"/>
+    </w:rPr>
+  </w:style>
+  <w:style w:type="character" w:default="1" w:styleId="DefaultParagraphFont">
+    <w:name w:val="Default Paragraph Font"/>
+    <w:uiPriority w:val="1"/>
+    <w:semiHidden/>
+    <w:unhideWhenUsed/>
+  </w:style>
+  <w:style w:type="table" w:default="1" w:styleId="TableNormal">
+    <w:name w:val="Normal Table"/>
+    <w:uiPriority w:val="99"/>
+    <w:semiHidden/>
+    <w:unhideWhenUsed/>
+    <w:tblPr>
+      <w:tblInd w:w="0" w:type="dxa"/>
+      <w:tblCellMar>
+        <w:top w:w="0" w:type="dxa"/>
+        <w:left w:w="108" w:type="dxa"/>
+        <w:bottom w:w="0" w:type="dxa"/>
+        <w:right w:w="108" w:type="dxa"/>
+      </w:tblCellMar>
+    </w:tblPr>
+  </w:style>
+  <w:style w:type="numbering" w:default="1" w:styleId="NoList">
+    <w:name w:val="No List"/>
+    <w:uiPriority w:val="99"/>
+    <w:semiHidden/>
+    <w:unhideWhenUsed/>
+  </w:style>
+  <w:style w:type="paragraph" w:styleId="ListParagraph">
+    <w:name w:val="List Paragraph"/>
+    <w:basedOn w:val="Normal"/>
+    <w:uiPriority w:val="34"/>
+    <w:qFormat/>
+    <w:rsid w:val="00B71D28"/>
+    <w:pPr>
+      <w:ind w:left="720"/>
+      <w:contextualSpacing/>
+    </w:pPr>
+  </w:style>
+  <w:style w:type="character" w:customStyle="1" w:styleId="Heading1Char">
+    <w:name w:val="Heading 1 Char"/>
+    <w:basedOn w:val="DefaultParagraphFont"/>
+    <w:link w:val="Heading1"/>
+    <w:uiPriority w:val="9"/>
+    <w:rsid w:val="00B71D28"/>
+    <w:rPr>
+      <w:rFonts w:asciiTheme="majorHAnsi" w:eastAsiaTheme="majorEastAsia" w:hAnsiTheme="majorHAnsi" w:cstheme="majorBidi"/>
+      <w:color w:val="2E74B5" w:themeColor="accent1" w:themeShade="BF"/>
+      <w:sz w:val="32"/>
+      <w:szCs w:val="32"/>
+    </w:rPr>
+  </w:style>
+  <w:style w:type="character" w:customStyle="1" w:styleId="Heading2Char">
+    <w:name w:val="Heading 2 Char"/>
+    <w:basedOn w:val="DefaultParagraphFont"/>
+    <w:link w:val="Heading2"/>
+    <w:uiPriority w:val="9"/>
+    <w:rsid w:val="000F0EB8"/>
+    <w:rPr>
+      <w:rFonts w:asciiTheme="majorHAnsi" w:eastAsiaTheme="majorEastAsia" w:hAnsiTheme="majorHAnsi" w:cstheme="majorBidi"/>
+      <w:color w:val="2E74B5" w:themeColor="accent1" w:themeShade="BF"/>
+      <w:sz w:val="26"/>
+      <w:szCs w:val="26"/>
+    </w:rPr>
+  </w:style>
+  <w:style w:type="paragraph" w:styleId="NoSpacing">
+    <w:name w:val="No Spacing"/>
+    <w:link w:val="NoSpacingChar"/>
+    <w:uiPriority w:val="1"/>
+    <w:qFormat/>
+    <w:rsid w:val="002B3AE3"/>
+    <w:pPr>
+      <w:spacing w:after="0" w:line="240" w:lineRule="auto"/>
+    </w:pPr>
+    <w:rPr>
+      <w:rFonts w:eastAsiaTheme="minorEastAsia"/>
+      <w:kern w:val="0"/>
+      <w14:ligatures w14:val="none"/>
+    </w:rPr>
+  </w:style>
+  <w:style w:type="character" w:customStyle="1" w:styleId="NoSpacingChar">
+    <w:name w:val="No Spacing Char"/>
+    <w:basedOn w:val="DefaultParagraphFont"/>
+    <w:link w:val="NoSpacing"/>
+    <w:uiPriority w:val="1"/>
+    <w:rsid w:val="002B3AE3"/>
+    <w:rPr>
+      <w:rFonts w:eastAsiaTheme="minorEastAsia"/>
+      <w:kern w:val="0"/>
+      <w14:ligatures w14:val="none"/>
+    </w:rPr>
+  </w:style>
+  <w:style w:type="paragraph" w:styleId="Header">
+    <w:name w:val="header"/>
+    <w:basedOn w:val="Normal"/>
+    <w:link w:val="HeaderChar"/>
+    <w:uiPriority w:val="99"/>
+    <w:unhideWhenUsed/>
+    <w:rsid w:val="00F201F9"/>
+    <w:pPr>
+      <w:tabs>
+        <w:tab w:val="center" w:pos="4680"/>
+        <w:tab w:val="right" w:pos="9360"/>
+      </w:tabs>
+      <w:spacing w:after="0" w:line="240" w:lineRule="auto"/>
+    </w:pPr>
+  </w:style>
+  <w:style w:type="character" w:customStyle="1" w:styleId="HeaderChar">
+    <w:name w:val="Header Char"/>
+    <w:basedOn w:val="DefaultParagraphFont"/>
+    <w:link w:val="Header"/>
+    <w:uiPriority w:val="99"/>
+    <w:rsid w:val="00F201F9"/>
+  </w:style>
+  <w:style w:type="paragraph" w:styleId="Footer">
+    <w:name w:val="footer"/>
+    <w:basedOn w:val="Normal"/>
+    <w:link w:val="FooterChar"/>
+    <w:uiPriority w:val="99"/>
+    <w:unhideWhenUsed/>
+    <w:rsid w:val="00F201F9"/>
+    <w:pPr>
+      <w:tabs>
+        <w:tab w:val="center" w:pos="4680"/>
+        <w:tab w:val="right" w:pos="9360"/>
+      </w:tabs>
+      <w:spacing w:after="0" w:line="240" w:lineRule="auto"/>
+    </w:pPr>
+  </w:style>
+  <w:style w:type="character" w:customStyle="1" w:styleId="FooterChar">
+    <w:name w:val="Footer Char"/>
+    <w:basedOn w:val="DefaultParagraphFont"/>
+    <w:link w:val="Footer"/>
+    <w:uiPriority w:val="99"/>
+    <w:rsid w:val="00F201F9"/>
+  </w:style>
+  <w:style w:type="character" w:styleId="Hyperlink">
+    <w:name w:val="Hyperlink"/>
+    <w:basedOn w:val="DefaultParagraphFont"/>
+    <w:uiPriority w:val="99"/>
+    <w:unhideWhenUsed/>
+    <w:rsid w:val="002D0633"/>
+    <w:rPr>
+      <w:color w:val="0563C1" w:themeColor="hyperlink"/>
+      <w:u w:val="single"/>
+    </w:rPr>
+  </w:style>
+  <w:style w:type="paragraph" w:styleId="BalloonText">
+    <w:name w:val="Balloon Text"/>
+    <w:basedOn w:val="Normal"/>
+    <w:link w:val="BalloonTextChar"/>
+    <w:uiPriority w:val="99"/>
+    <w:semiHidden/>
+    <w:unhideWhenUsed/>
+    <w:rsid w:val="004C5402"/>
+    <w:pPr>
+      <w:spacing w:after="0" w:line="240" w:lineRule="auto"/>
+    </w:pPr>
+    <w:rPr>
+      <w:rFonts w:ascii="Tahoma" w:hAnsi="Tahoma" w:cs="Tahoma"/>
+      <w:sz w:val="16"/>
+      <w:szCs w:val="16"/>
+    </w:rPr>
+  </w:style>
+  <w:style w:type="character" w:customStyle="1" w:styleId="BalloonTextChar">
+    <w:name w:val="Balloon Text Char"/>
+    <w:basedOn w:val="DefaultParagraphFont"/>
+    <w:link w:val="BalloonText"/>
+    <w:uiPriority w:val="99"/>
+    <w:semiHidden/>
+    <w:rsid w:val="004C5402"/>
+    <w:rPr>
+      <w:rFonts w:ascii="Tahoma" w:hAnsi="Tahoma" w:cs="Tahoma"/>
+      <w:sz w:val="16"/>
+      <w:szCs w:val="16"/>
+    </w:rPr>
+  </w:style>
 </w:styles>
 </file>
 
@@ -10405,7 +12182,7 @@
     </a:clrScheme>
     <a:fontScheme name="Office">
       <a:majorFont>
-        <a:latin typeface="Calibri Light" panose="020F0302020204030204"/>
+        <a:latin typeface="Calibri Light"/>
         <a:ea typeface=""/>
         <a:cs typeface=""/>
         <a:font script="Jpan" typeface="ＭＳ ゴシック"/>
@@ -10440,7 +12217,7 @@
         <a:font script="Geor" typeface="Sylfaen"/>
       </a:majorFont>
       <a:minorFont>
-        <a:latin typeface="Calibri" panose="020F0502020204030204"/>
+        <a:latin typeface="Calibri"/>
         <a:ea typeface=""/>
         <a:cs typeface=""/>
         <a:font script="Jpan" typeface="ＭＳ 明朝"/>
@@ -10617,7 +12394,7 @@
   <a:extraClrSchemeLst/>
   <a:extLst>
     <a:ext uri="{05A4C25C-085E-4340-85A3-A5531E510DB2}">
-      <thm15:themeFamily xmlns:thm15="http://schemas.microsoft.com/office/thememl/2012/main" name="Office Theme" id="{62F939B6-93AF-4DB8-9C6B-D6C7DFDC589F}" vid="{4A3C46E8-61CC-4603-A589-7422A47A8E4A}"/>
+      <thm15:themeFamily xmlns:thm15="http://schemas.microsoft.com/office/thememl/2012/main" xmlns="" name="Office Theme" id="{62F939B6-93AF-4DB8-9C6B-D6C7DFDC589F}" vid="{4A3C46E8-61CC-4603-A589-7422A47A8E4A}"/>
     </a:ext>
   </a:extLst>
 </a:theme>
@@ -10647,7 +12424,7 @@
 </file>
 
 <file path=customXml/itemProps2.xml><?xml version="1.0" encoding="utf-8"?>
-<ds:datastoreItem xmlns:ds="http://schemas.openxmlformats.org/officeDocument/2006/customXml" ds:itemID="{C8B0D0B4-0F43-4D7E-BDE1-0C0F15C54467}">
+<ds:datastoreItem xmlns:ds="http://schemas.openxmlformats.org/officeDocument/2006/customXml" ds:itemID="{29120E98-E3C1-4148-9D5F-E3EB0C354C94}">
   <ds:schemaRefs>
     <ds:schemaRef ds:uri="http://schemas.openxmlformats.org/officeDocument/2006/bibliography"/>
   </ds:schemaRefs>

</xml_diff>